<commit_message>
Experience & Education implemented
</commit_message>
<xml_diff>
--- a/Vitae/WordGenerator/Templates/Template1.docx
+++ b/Vitae/WordGenerator/Templates/Template1.docx
@@ -78,7 +78,25 @@
                 <w:sz w:val="32"/>
                 <w:szCs w:val="20"/>
               </w:rPr>
-              <w:t>${TITLE}</w:t>
+              <w:t>${</w:t>
+            </w:r>
+            <w:r>
+              <w:rPr>
+                <w:rFonts w:ascii="Monda" w:hAnsi="Monda" w:cstheme="minorHAnsi"/>
+                <w:color w:val="404040" w:themeColor="text1" w:themeTint="BF"/>
+                <w:sz w:val="32"/>
+                <w:szCs w:val="20"/>
+              </w:rPr>
+              <w:t>ACADEMIC</w:t>
+            </w:r>
+            <w:r>
+              <w:rPr>
+                <w:rFonts w:ascii="Monda" w:hAnsi="Monda" w:cstheme="minorHAnsi"/>
+                <w:color w:val="404040" w:themeColor="text1" w:themeTint="BF"/>
+                <w:sz w:val="32"/>
+                <w:szCs w:val="20"/>
+              </w:rPr>
+              <w:t>TITLE}</w:t>
             </w:r>
           </w:p>
         </w:tc>
@@ -201,14 +219,14 @@
         <w:tblLook w:val="04A0" w:firstRow="1" w:lastRow="0" w:firstColumn="1" w:lastColumn="0" w:noHBand="0" w:noVBand="1"/>
       </w:tblPr>
       <w:tblGrid>
-        <w:gridCol w:w="2403"/>
-        <w:gridCol w:w="1910"/>
-        <w:gridCol w:w="4747"/>
+        <w:gridCol w:w="2385"/>
+        <w:gridCol w:w="2758"/>
+        <w:gridCol w:w="3917"/>
       </w:tblGrid>
       <w:tr>
         <w:tc>
           <w:tcPr>
-            <w:tcW w:w="2406" w:type="dxa"/>
+            <w:tcW w:w="2385" w:type="dxa"/>
             <w:vMerge w:val="restart"/>
           </w:tcPr>
           <w:p>
@@ -230,10 +248,10 @@
                 <w:color w:val="404040" w:themeColor="text1" w:themeTint="BF"/>
               </w:rPr>
               <w:drawing>
-                <wp:inline distT="0" distB="0" distL="0" distR="0" wp14:anchorId="53D45743" wp14:editId="02D83ED9">
-                  <wp:extent cx="1231900" cy="1231900"/>
-                  <wp:effectExtent l="76200" t="76200" r="63500" b="63500"/>
-                  <wp:docPr id="7" name="Grafik 7" descr="${PICTURE}"/>
+                <wp:inline distT="0" distB="0" distL="0" distR="0" wp14:anchorId="53D45743" wp14:editId="35C77064">
+                  <wp:extent cx="1215474" cy="1231900"/>
+                  <wp:effectExtent l="76200" t="76200" r="60960" b="63500"/>
+                  <wp:docPr id="7" name="Grafik 7" descr="${PHOTO}"/>
                   <wp:cNvGraphicFramePr>
                     <a:graphicFrameLocks xmlns:a="http://schemas.openxmlformats.org/drawingml/2006/main" noChangeAspect="1"/>
                   </wp:cNvGraphicFramePr>
@@ -259,7 +277,7 @@
                         <pic:spPr>
                           <a:xfrm>
                             <a:off x="0" y="0"/>
-                            <a:ext cx="1231900" cy="1231900"/>
+                            <a:ext cx="1215474" cy="1231900"/>
                           </a:xfrm>
                           <a:prstGeom prst="ellipse">
                             <a:avLst/>
@@ -296,7 +314,7 @@
         </w:tc>
         <w:tc>
           <w:tcPr>
-            <w:tcW w:w="1955" w:type="dxa"/>
+            <w:tcW w:w="2758" w:type="dxa"/>
           </w:tcPr>
           <w:p>
             <w:pPr>
@@ -315,7 +333,43 @@
                 <w:bCs/>
                 <w:color w:val="404040" w:themeColor="text1" w:themeTint="BF"/>
               </w:rPr>
-              <w:t>${BIRTHDATE}</w:t>
+              <w:t>${</w:t>
+            </w:r>
+            <w:r>
+              <w:rPr>
+                <w:rFonts w:ascii="Monda" w:hAnsi="Monda" w:cstheme="minorHAnsi"/>
+                <w:b/>
+                <w:bCs/>
+                <w:color w:val="404040" w:themeColor="text1" w:themeTint="BF"/>
+              </w:rPr>
+              <w:t>LABEL_</w:t>
+            </w:r>
+            <w:r>
+              <w:rPr>
+                <w:rFonts w:ascii="Monda" w:hAnsi="Monda" w:cstheme="minorHAnsi"/>
+                <w:b/>
+                <w:bCs/>
+                <w:color w:val="404040" w:themeColor="text1" w:themeTint="BF"/>
+              </w:rPr>
+              <w:t>BIRTHD</w:t>
+            </w:r>
+            <w:r>
+              <w:rPr>
+                <w:rFonts w:ascii="Monda" w:hAnsi="Monda" w:cstheme="minorHAnsi"/>
+                <w:b/>
+                <w:bCs/>
+                <w:color w:val="404040" w:themeColor="text1" w:themeTint="BF"/>
+              </w:rPr>
+              <w:t>AY</w:t>
+            </w:r>
+            <w:r>
+              <w:rPr>
+                <w:rFonts w:ascii="Monda" w:hAnsi="Monda" w:cstheme="minorHAnsi"/>
+                <w:b/>
+                <w:bCs/>
+                <w:color w:val="404040" w:themeColor="text1" w:themeTint="BF"/>
+              </w:rPr>
+              <w:t>}</w:t>
             </w:r>
             <w:r>
               <w:rPr>
@@ -330,7 +384,7 @@
         </w:tc>
         <w:tc>
           <w:tcPr>
-            <w:tcW w:w="4925" w:type="dxa"/>
+            <w:tcW w:w="3917" w:type="dxa"/>
           </w:tcPr>
           <w:p>
             <w:pPr>
@@ -344,7 +398,28 @@
                 <w:rFonts w:ascii="Monda" w:hAnsi="Monda" w:cstheme="minorHAnsi"/>
                 <w:color w:val="404040" w:themeColor="text1" w:themeTint="BF"/>
               </w:rPr>
-              <w:t>${BIRTHDATE_VALUE}</w:t>
+              <w:t>${BIRTHDA</w:t>
+            </w:r>
+            <w:r>
+              <w:rPr>
+                <w:rFonts w:ascii="Monda" w:hAnsi="Monda" w:cstheme="minorHAnsi"/>
+                <w:color w:val="404040" w:themeColor="text1" w:themeTint="BF"/>
+              </w:rPr>
+              <w:t>Y</w:t>
+            </w:r>
+            <w:r>
+              <w:rPr>
+                <w:rFonts w:ascii="Monda" w:hAnsi="Monda" w:cstheme="minorHAnsi"/>
+                <w:color w:val="404040" w:themeColor="text1" w:themeTint="BF"/>
+              </w:rPr>
+              <w:t>_</w:t>
+            </w:r>
+            <w:r>
+              <w:rPr>
+                <w:rFonts w:ascii="Monda" w:hAnsi="Monda" w:cstheme="minorHAnsi"/>
+                <w:color w:val="404040" w:themeColor="text1" w:themeTint="BF"/>
+              </w:rPr>
+              <w:t>DATE}</w:t>
             </w:r>
           </w:p>
         </w:tc>
@@ -352,7 +427,7 @@
       <w:tr>
         <w:tc>
           <w:tcPr>
-            <w:tcW w:w="2406" w:type="dxa"/>
+            <w:tcW w:w="2385" w:type="dxa"/>
             <w:vMerge/>
           </w:tcPr>
           <w:p>
@@ -369,7 +444,7 @@
         </w:tc>
         <w:tc>
           <w:tcPr>
-            <w:tcW w:w="1955" w:type="dxa"/>
+            <w:tcW w:w="2758" w:type="dxa"/>
           </w:tcPr>
           <w:p>
             <w:pPr>
@@ -388,13 +463,22 @@
                 <w:bCs/>
                 <w:color w:val="404040" w:themeColor="text1" w:themeTint="BF"/>
               </w:rPr>
-              <w:t>Nationalität:</w:t>
+              <w:t>${LABEL_NATIONALITY}</w:t>
+            </w:r>
+            <w:r>
+              <w:rPr>
+                <w:rFonts w:ascii="Monda" w:hAnsi="Monda" w:cstheme="minorHAnsi"/>
+                <w:b/>
+                <w:bCs/>
+                <w:color w:val="404040" w:themeColor="text1" w:themeTint="BF"/>
+              </w:rPr>
+              <w:t>:</w:t>
             </w:r>
           </w:p>
         </w:tc>
         <w:tc>
           <w:tcPr>
-            <w:tcW w:w="4925" w:type="dxa"/>
+            <w:tcW w:w="3917" w:type="dxa"/>
           </w:tcPr>
           <w:p>
             <w:pPr>
@@ -409,7 +493,21 @@
                 <w:rFonts w:ascii="Monda" w:hAnsi="Monda" w:cstheme="minorHAnsi"/>
                 <w:color w:val="404040" w:themeColor="text1" w:themeTint="BF"/>
               </w:rPr>
-              <w:t>Schweiz, Griechenland</w:t>
+              <w:t>${NATIONALIT</w:t>
+            </w:r>
+            <w:r>
+              <w:rPr>
+                <w:rFonts w:ascii="Monda" w:hAnsi="Monda" w:cstheme="minorHAnsi"/>
+                <w:color w:val="404040" w:themeColor="text1" w:themeTint="BF"/>
+              </w:rPr>
+              <w:t>IES</w:t>
+            </w:r>
+            <w:r>
+              <w:rPr>
+                <w:rFonts w:ascii="Monda" w:hAnsi="Monda" w:cstheme="minorHAnsi"/>
+                <w:color w:val="404040" w:themeColor="text1" w:themeTint="BF"/>
+              </w:rPr>
+              <w:t>}</w:t>
             </w:r>
           </w:p>
         </w:tc>
@@ -417,7 +515,7 @@
       <w:tr>
         <w:tc>
           <w:tcPr>
-            <w:tcW w:w="2406" w:type="dxa"/>
+            <w:tcW w:w="2385" w:type="dxa"/>
             <w:vMerge/>
           </w:tcPr>
           <w:p>
@@ -434,7 +532,7 @@
         </w:tc>
         <w:tc>
           <w:tcPr>
-            <w:tcW w:w="1955" w:type="dxa"/>
+            <w:tcW w:w="2758" w:type="dxa"/>
           </w:tcPr>
           <w:p>
             <w:pPr>
@@ -453,13 +551,22 @@
                 <w:bCs/>
                 <w:color w:val="404040" w:themeColor="text1" w:themeTint="BF"/>
               </w:rPr>
-              <w:t>Bürgerort:</w:t>
+              <w:t>${LABEL_CITIZENSHIP}</w:t>
+            </w:r>
+            <w:r>
+              <w:rPr>
+                <w:rFonts w:ascii="Monda" w:hAnsi="Monda" w:cstheme="minorHAnsi"/>
+                <w:b/>
+                <w:bCs/>
+                <w:color w:val="404040" w:themeColor="text1" w:themeTint="BF"/>
+              </w:rPr>
+              <w:t>:</w:t>
             </w:r>
           </w:p>
         </w:tc>
         <w:tc>
           <w:tcPr>
-            <w:tcW w:w="4925" w:type="dxa"/>
+            <w:tcW w:w="3917" w:type="dxa"/>
           </w:tcPr>
           <w:p>
             <w:pPr>
@@ -474,7 +581,7 @@
                 <w:rFonts w:ascii="Monda" w:hAnsi="Monda" w:cstheme="minorHAnsi"/>
                 <w:color w:val="404040" w:themeColor="text1" w:themeTint="BF"/>
               </w:rPr>
-              <w:t>Eschenbach SG, Zürich ZH</w:t>
+              <w:t>${CITIZENSHIP}</w:t>
             </w:r>
           </w:p>
         </w:tc>
@@ -482,7 +589,7 @@
       <w:tr>
         <w:tc>
           <w:tcPr>
-            <w:tcW w:w="2406" w:type="dxa"/>
+            <w:tcW w:w="2385" w:type="dxa"/>
             <w:vMerge/>
           </w:tcPr>
           <w:p>
@@ -499,7 +606,7 @@
         </w:tc>
         <w:tc>
           <w:tcPr>
-            <w:tcW w:w="1955" w:type="dxa"/>
+            <w:tcW w:w="2758" w:type="dxa"/>
           </w:tcPr>
           <w:p>
             <w:pPr>
@@ -518,13 +625,22 @@
                 <w:bCs/>
                 <w:color w:val="404040" w:themeColor="text1" w:themeTint="BF"/>
               </w:rPr>
-              <w:t>Zivilstand:</w:t>
+              <w:t>${LABEL_MARITALSTATUS}</w:t>
+            </w:r>
+            <w:r>
+              <w:rPr>
+                <w:rFonts w:ascii="Monda" w:hAnsi="Monda" w:cstheme="minorHAnsi"/>
+                <w:b/>
+                <w:bCs/>
+                <w:color w:val="404040" w:themeColor="text1" w:themeTint="BF"/>
+              </w:rPr>
+              <w:t>:</w:t>
             </w:r>
           </w:p>
         </w:tc>
         <w:tc>
           <w:tcPr>
-            <w:tcW w:w="4925" w:type="dxa"/>
+            <w:tcW w:w="3917" w:type="dxa"/>
           </w:tcPr>
           <w:p>
             <w:pPr>
@@ -539,7 +655,7 @@
                 <w:rFonts w:ascii="Monda" w:hAnsi="Monda" w:cstheme="minorHAnsi"/>
                 <w:color w:val="404040" w:themeColor="text1" w:themeTint="BF"/>
               </w:rPr>
-              <w:t>verheiratet</w:t>
+              <w:t>${MARITALSTATUSCODE}</w:t>
             </w:r>
           </w:p>
         </w:tc>
@@ -547,7 +663,7 @@
       <w:tr>
         <w:tc>
           <w:tcPr>
-            <w:tcW w:w="2406" w:type="dxa"/>
+            <w:tcW w:w="2385" w:type="dxa"/>
             <w:vMerge/>
           </w:tcPr>
           <w:p>
@@ -564,7 +680,7 @@
         </w:tc>
         <w:tc>
           <w:tcPr>
-            <w:tcW w:w="1955" w:type="dxa"/>
+            <w:tcW w:w="2758" w:type="dxa"/>
           </w:tcPr>
           <w:p>
             <w:pPr>
@@ -583,13 +699,22 @@
                 <w:bCs/>
                 <w:color w:val="404040" w:themeColor="text1" w:themeTint="BF"/>
               </w:rPr>
-              <w:t>Kinder:</w:t>
+              <w:t>${LABEL_CHILDREN}</w:t>
+            </w:r>
+            <w:r>
+              <w:rPr>
+                <w:rFonts w:ascii="Monda" w:hAnsi="Monda" w:cstheme="minorHAnsi"/>
+                <w:b/>
+                <w:bCs/>
+                <w:color w:val="404040" w:themeColor="text1" w:themeTint="BF"/>
+              </w:rPr>
+              <w:t>:</w:t>
             </w:r>
           </w:p>
         </w:tc>
         <w:tc>
           <w:tcPr>
-            <w:tcW w:w="4925" w:type="dxa"/>
+            <w:tcW w:w="3917" w:type="dxa"/>
           </w:tcPr>
           <w:p>
             <w:pPr>
@@ -604,7 +729,7 @@
                 <w:rFonts w:ascii="Monda" w:hAnsi="Monda" w:cstheme="minorHAnsi"/>
                 <w:color w:val="404040" w:themeColor="text1" w:themeTint="BF"/>
               </w:rPr>
-              <w:t>Marilena (5 Jahre), Aris (2 Jahre)</w:t>
+              <w:t>${CHILDREN}</w:t>
             </w:r>
           </w:p>
         </w:tc>
@@ -612,7 +737,7 @@
       <w:tr>
         <w:tc>
           <w:tcPr>
-            <w:tcW w:w="2406" w:type="dxa"/>
+            <w:tcW w:w="2385" w:type="dxa"/>
             <w:vMerge/>
           </w:tcPr>
           <w:p>
@@ -629,7 +754,7 @@
         </w:tc>
         <w:tc>
           <w:tcPr>
-            <w:tcW w:w="1955" w:type="dxa"/>
+            <w:tcW w:w="2758" w:type="dxa"/>
           </w:tcPr>
           <w:p>
             <w:pPr>
@@ -648,13 +773,22 @@
                 <w:bCs/>
                 <w:color w:val="404040" w:themeColor="text1" w:themeTint="BF"/>
               </w:rPr>
-              <w:t>Adresse:</w:t>
+              <w:t>${LABEL_ADDRESS}</w:t>
+            </w:r>
+            <w:r>
+              <w:rPr>
+                <w:rFonts w:ascii="Monda" w:hAnsi="Monda" w:cstheme="minorHAnsi"/>
+                <w:b/>
+                <w:bCs/>
+                <w:color w:val="404040" w:themeColor="text1" w:themeTint="BF"/>
+              </w:rPr>
+              <w:t>:</w:t>
             </w:r>
           </w:p>
         </w:tc>
         <w:tc>
           <w:tcPr>
-            <w:tcW w:w="4925" w:type="dxa"/>
+            <w:tcW w:w="3917" w:type="dxa"/>
           </w:tcPr>
           <w:p>
             <w:pPr>
@@ -733,7 +867,7 @@
       <w:tr>
         <w:tc>
           <w:tcPr>
-            <w:tcW w:w="2406" w:type="dxa"/>
+            <w:tcW w:w="2385" w:type="dxa"/>
             <w:vMerge/>
           </w:tcPr>
           <w:p>
@@ -748,7 +882,7 @@
         </w:tc>
         <w:tc>
           <w:tcPr>
-            <w:tcW w:w="1955" w:type="dxa"/>
+            <w:tcW w:w="2758" w:type="dxa"/>
           </w:tcPr>
           <w:p>
             <w:pPr>
@@ -767,13 +901,31 @@
                 <w:bCs/>
                 <w:color w:val="404040" w:themeColor="text1" w:themeTint="BF"/>
               </w:rPr>
-              <w:t>E-Mail:</w:t>
+              <w:t>${LABEL_EMAIL</w:t>
+            </w:r>
+            <w:r>
+              <w:rPr>
+                <w:rFonts w:ascii="Monda" w:hAnsi="Monda" w:cstheme="minorHAnsi"/>
+                <w:b/>
+                <w:bCs/>
+                <w:color w:val="404040" w:themeColor="text1" w:themeTint="BF"/>
+              </w:rPr>
+              <w:t>}</w:t>
+            </w:r>
+            <w:r>
+              <w:rPr>
+                <w:rFonts w:ascii="Monda" w:hAnsi="Monda" w:cstheme="minorHAnsi"/>
+                <w:b/>
+                <w:bCs/>
+                <w:color w:val="404040" w:themeColor="text1" w:themeTint="BF"/>
+              </w:rPr>
+              <w:t>:</w:t>
             </w:r>
           </w:p>
         </w:tc>
         <w:tc>
           <w:tcPr>
-            <w:tcW w:w="4925" w:type="dxa"/>
+            <w:tcW w:w="3917" w:type="dxa"/>
           </w:tcPr>
           <w:p>
             <w:pPr>
@@ -796,7 +948,7 @@
       <w:tr>
         <w:tc>
           <w:tcPr>
-            <w:tcW w:w="2406" w:type="dxa"/>
+            <w:tcW w:w="2385" w:type="dxa"/>
             <w:vMerge/>
           </w:tcPr>
           <w:p>
@@ -811,7 +963,7 @@
         </w:tc>
         <w:tc>
           <w:tcPr>
-            <w:tcW w:w="1955" w:type="dxa"/>
+            <w:tcW w:w="2758" w:type="dxa"/>
           </w:tcPr>
           <w:p>
             <w:pPr>
@@ -830,13 +982,40 @@
                 <w:bCs/>
                 <w:color w:val="404040" w:themeColor="text1" w:themeTint="BF"/>
               </w:rPr>
-              <w:t>Mobilnummer:</w:t>
+              <w:t>${LABEL_MOBILE</w:t>
+            </w:r>
+            <w:r>
+              <w:rPr>
+                <w:rFonts w:ascii="Monda" w:hAnsi="Monda" w:cstheme="minorHAnsi"/>
+                <w:b/>
+                <w:bCs/>
+                <w:color w:val="404040" w:themeColor="text1" w:themeTint="BF"/>
+              </w:rPr>
+              <w:t>NUMBER</w:t>
+            </w:r>
+            <w:r>
+              <w:rPr>
+                <w:rFonts w:ascii="Monda" w:hAnsi="Monda" w:cstheme="minorHAnsi"/>
+                <w:b/>
+                <w:bCs/>
+                <w:color w:val="404040" w:themeColor="text1" w:themeTint="BF"/>
+              </w:rPr>
+              <w:t>}</w:t>
+            </w:r>
+            <w:r>
+              <w:rPr>
+                <w:rFonts w:ascii="Monda" w:hAnsi="Monda" w:cstheme="minorHAnsi"/>
+                <w:b/>
+                <w:bCs/>
+                <w:color w:val="404040" w:themeColor="text1" w:themeTint="BF"/>
+              </w:rPr>
+              <w:t>:</w:t>
             </w:r>
           </w:p>
         </w:tc>
         <w:tc>
           <w:tcPr>
-            <w:tcW w:w="4925" w:type="dxa"/>
+            <w:tcW w:w="3917" w:type="dxa"/>
           </w:tcPr>
           <w:p>
             <w:pPr>
@@ -852,6 +1031,36 @@
                 <w:color w:val="404040" w:themeColor="text1" w:themeTint="BF"/>
               </w:rPr>
               <w:t>${PHONEPREFIX}${MOBILENUMBER}</w:t>
+            </w:r>
+          </w:p>
+        </w:tc>
+      </w:tr>
+      <w:tr>
+        <w:trPr>
+          <w:trHeight w:val="692"/>
+        </w:trPr>
+        <w:tc>
+          <w:tcPr>
+            <w:tcW w:w="9060" w:type="dxa"/>
+            <w:gridSpan w:val="3"/>
+            <w:vAlign w:val="center"/>
+          </w:tcPr>
+          <w:p>
+            <w:pPr>
+              <w:spacing w:after="60" w:line="240" w:lineRule="auto"/>
+              <w:rPr>
+                <w:rFonts w:ascii="Monda" w:hAnsi="Monda" w:cstheme="minorHAnsi"/>
+                <w:color w:val="404040" w:themeColor="text1" w:themeTint="BF"/>
+              </w:rPr>
+            </w:pPr>
+            <w:r>
+              <w:rPr>
+                <w:rFonts w:ascii="Monda" w:hAnsi="Monda" w:cstheme="minorHAnsi"/>
+                <w:i/>
+                <w:iCs/>
+                <w:color w:val="404040" w:themeColor="text1" w:themeTint="BF"/>
+              </w:rPr>
+              <w:t>${SLOGAN}</w:t>
             </w:r>
           </w:p>
         </w:tc>
@@ -860,72 +1069,6 @@
     <w:p>
       <w:pPr>
         <w:spacing w:after="60" w:line="240" w:lineRule="auto"/>
-        <w:rPr>
-          <w:rFonts w:ascii="Monda" w:hAnsi="Monda" w:cstheme="minorHAnsi"/>
-          <w:color w:val="404040" w:themeColor="text1" w:themeTint="BF"/>
-        </w:rPr>
-      </w:pPr>
-    </w:p>
-    <w:tbl>
-      <w:tblPr>
-        <w:tblStyle w:val="Tabellenraster"/>
-        <w:tblW w:w="0" w:type="auto"/>
-        <w:tblLook w:val="04A0" w:firstRow="1" w:lastRow="0" w:firstColumn="1" w:lastColumn="0" w:noHBand="0" w:noVBand="1"/>
-      </w:tblPr>
-      <w:tblGrid>
-        <w:gridCol w:w="9060"/>
-      </w:tblGrid>
-      <w:tr>
-        <w:tc>
-          <w:tcPr>
-            <w:tcW w:w="9286" w:type="dxa"/>
-          </w:tcPr>
-          <w:p>
-            <w:pPr>
-              <w:spacing w:after="60" w:line="240" w:lineRule="auto"/>
-              <w:rPr>
-                <w:rFonts w:ascii="Monda" w:hAnsi="Monda" w:cstheme="minorHAnsi"/>
-                <w:i/>
-                <w:iCs/>
-                <w:color w:val="404040" w:themeColor="text1" w:themeTint="BF"/>
-              </w:rPr>
-            </w:pPr>
-            <w:r>
-              <w:rPr>
-                <w:rFonts w:ascii="Monda" w:hAnsi="Monda" w:cstheme="minorHAnsi"/>
-                <w:i/>
-                <w:iCs/>
-                <w:color w:val="404040" w:themeColor="text1" w:themeTint="BF"/>
-              </w:rPr>
-              <w:t xml:space="preserve">"Der </w:t>
-            </w:r>
-            <w:proofErr w:type="spellStart"/>
-            <w:r>
-              <w:rPr>
-                <w:rFonts w:ascii="Monda" w:hAnsi="Monda" w:cstheme="minorHAnsi"/>
-                <w:i/>
-                <w:iCs/>
-                <w:color w:val="404040" w:themeColor="text1" w:themeTint="BF"/>
-              </w:rPr>
-              <w:t>grösste</w:t>
-            </w:r>
-            <w:proofErr w:type="spellEnd"/>
-            <w:r>
-              <w:rPr>
-                <w:rFonts w:ascii="Monda" w:hAnsi="Monda" w:cstheme="minorHAnsi"/>
-                <w:i/>
-                <w:iCs/>
-                <w:color w:val="404040" w:themeColor="text1" w:themeTint="BF"/>
-              </w:rPr>
-              <w:t xml:space="preserve"> Ruhm des Lebens liegt nicht darin, niemals zu fallen, sondern jedes Mal, wenn wir fallen, wieder aufzustehen". -Nelson Mandela</w:t>
-            </w:r>
-          </w:p>
-        </w:tc>
-      </w:tr>
-    </w:tbl>
-    <w:p>
-      <w:pPr>
-        <w:spacing w:before="120" w:after="60" w:line="240" w:lineRule="auto"/>
         <w:rPr>
           <w:rFonts w:ascii="Monda" w:hAnsi="Monda" w:cstheme="minorHAnsi"/>
           <w:color w:val="404040" w:themeColor="text1" w:themeTint="BF"/>
@@ -1136,6 +1279,8 @@
               <w:spacing w:after="40" w:line="240" w:lineRule="auto"/>
               <w:rPr>
                 <w:rFonts w:ascii="Monda" w:hAnsi="Monda" w:cstheme="minorHAnsi"/>
+                <w:b/>
+                <w:bCs/>
                 <w:color w:val="404040" w:themeColor="text1" w:themeTint="BF"/>
                 <w:sz w:val="32"/>
                 <w:szCs w:val="32"/>
@@ -1144,19 +1289,79 @@
             <w:r>
               <w:rPr>
                 <w:rFonts w:ascii="Monda" w:hAnsi="Monda" w:cstheme="minorHAnsi"/>
+                <w:b/>
+                <w:bCs/>
                 <w:color w:val="404040" w:themeColor="text1" w:themeTint="BF"/>
                 <w:sz w:val="32"/>
                 <w:szCs w:val="32"/>
               </w:rPr>
-              <w:t>${EXPERIENCE}</w:t>
+              <w:t>${</w:t>
+            </w:r>
+            <w:r>
+              <w:rPr>
+                <w:rFonts w:ascii="Monda" w:hAnsi="Monda" w:cstheme="minorHAnsi"/>
+                <w:b/>
+                <w:bCs/>
+                <w:color w:val="404040" w:themeColor="text1" w:themeTint="BF"/>
+                <w:sz w:val="32"/>
+                <w:szCs w:val="32"/>
+              </w:rPr>
+              <w:t>LABEL</w:t>
+            </w:r>
+            <w:r>
+              <w:rPr>
+                <w:rFonts w:ascii="Monda" w:hAnsi="Monda" w:cstheme="minorHAnsi"/>
+                <w:b/>
+                <w:bCs/>
+                <w:color w:val="404040" w:themeColor="text1" w:themeTint="BF"/>
+                <w:sz w:val="32"/>
+                <w:szCs w:val="32"/>
+              </w:rPr>
+              <w:t>_</w:t>
+            </w:r>
+            <w:r>
+              <w:rPr>
+                <w:rFonts w:ascii="Monda" w:hAnsi="Monda" w:cstheme="minorHAnsi"/>
+                <w:b/>
+                <w:bCs/>
+                <w:color w:val="404040" w:themeColor="text1" w:themeTint="BF"/>
+                <w:sz w:val="32"/>
+                <w:szCs w:val="32"/>
+              </w:rPr>
+              <w:t>EXPERIENCE</w:t>
+            </w:r>
+            <w:r>
+              <w:rPr>
+                <w:rFonts w:ascii="Monda" w:hAnsi="Monda" w:cstheme="minorHAnsi"/>
+                <w:b/>
+                <w:bCs/>
+                <w:color w:val="404040" w:themeColor="text1" w:themeTint="BF"/>
+                <w:sz w:val="32"/>
+                <w:szCs w:val="32"/>
+              </w:rPr>
+              <w:t>S</w:t>
+            </w:r>
+            <w:r>
+              <w:rPr>
+                <w:rFonts w:ascii="Monda" w:hAnsi="Monda" w:cstheme="minorHAnsi"/>
+                <w:b/>
+                <w:bCs/>
+                <w:color w:val="404040" w:themeColor="text1" w:themeTint="BF"/>
+                <w:sz w:val="32"/>
+                <w:szCs w:val="32"/>
+              </w:rPr>
+              <w:t>}</w:t>
             </w:r>
           </w:p>
         </w:tc>
       </w:tr>
       <w:tr>
+        <w:trPr>
+          <w:cantSplit/>
+        </w:trPr>
         <w:tc>
           <w:tcPr>
-            <w:tcW w:w="6941" w:type="dxa"/>
+            <w:tcW w:w="6913" w:type="dxa"/>
             <w:gridSpan w:val="2"/>
             <w:tcMar>
               <w:top w:w="170" w:type="dxa"/>
@@ -1186,6 +1391,26 @@
               </w:rPr>
               <w:t>${JOBTITLE}</w:t>
             </w:r>
+            <w:r>
+              <w:rPr>
+                <w:rFonts w:ascii="Monda" w:hAnsi="Monda" w:cstheme="minorHAnsi"/>
+                <w:b/>
+                <w:bCs/>
+                <w:color w:val="404040" w:themeColor="text1" w:themeTint="BF"/>
+                <w:sz w:val="26"/>
+              </w:rPr>
+              <w:t>,</w:t>
+            </w:r>
+            <w:r>
+              <w:rPr>
+                <w:rFonts w:ascii="Monda" w:hAnsi="Monda" w:cstheme="minorHAnsi"/>
+                <w:b/>
+                <w:bCs/>
+                <w:color w:val="404040" w:themeColor="text1" w:themeTint="BF"/>
+                <w:sz w:val="26"/>
+              </w:rPr>
+              <w:t xml:space="preserve"> ${COMPANYNAME}</w:t>
+            </w:r>
           </w:p>
           <w:p>
             <w:pPr>
@@ -1206,7 +1431,27 @@
                 <w:color w:val="404040" w:themeColor="text1" w:themeTint="BF"/>
                 <w:szCs w:val="18"/>
               </w:rPr>
-              <w:t>${COMPANYNAME}</w:t>
+              <w:t>${INDUSTRY</w:t>
+            </w:r>
+            <w:r>
+              <w:rPr>
+                <w:rFonts w:ascii="Monda" w:hAnsi="Monda" w:cstheme="minorHAnsi"/>
+                <w:b/>
+                <w:bCs/>
+                <w:color w:val="404040" w:themeColor="text1" w:themeTint="BF"/>
+                <w:szCs w:val="18"/>
+              </w:rPr>
+              <w:t>CODE</w:t>
+            </w:r>
+            <w:r>
+              <w:rPr>
+                <w:rFonts w:ascii="Monda" w:hAnsi="Monda" w:cstheme="minorHAnsi"/>
+                <w:b/>
+                <w:bCs/>
+                <w:color w:val="404040" w:themeColor="text1" w:themeTint="BF"/>
+                <w:szCs w:val="18"/>
+              </w:rPr>
+              <w:t>}</w:t>
             </w:r>
             <w:r>
               <w:rPr>
@@ -1246,7 +1491,7 @@
                 <w:color w:val="404040" w:themeColor="text1" w:themeTint="BF"/>
                 <w:szCs w:val="18"/>
               </w:rPr>
-              <w:t>${INDUSTRY</w:t>
+              <w:t>${HIERARCHYLEVEL</w:t>
             </w:r>
             <w:r>
               <w:rPr>
@@ -1306,27 +1551,27 @@
                 <w:color w:val="404040" w:themeColor="text1" w:themeTint="BF"/>
                 <w:szCs w:val="18"/>
               </w:rPr>
-              <w:t>${HIERARCHYLEVEL</w:t>
-            </w:r>
-            <w:r>
-              <w:rPr>
-                <w:rFonts w:ascii="Monda" w:hAnsi="Monda" w:cstheme="minorHAnsi"/>
-                <w:b/>
-                <w:bCs/>
-                <w:color w:val="404040" w:themeColor="text1" w:themeTint="BF"/>
-                <w:szCs w:val="18"/>
-              </w:rPr>
-              <w:t>CODE</w:t>
-            </w:r>
-            <w:r>
-              <w:rPr>
-                <w:rFonts w:ascii="Monda" w:hAnsi="Monda" w:cstheme="minorHAnsi"/>
-                <w:b/>
-                <w:bCs/>
-                <w:color w:val="404040" w:themeColor="text1" w:themeTint="BF"/>
-                <w:szCs w:val="18"/>
-              </w:rPr>
-              <w:t>}</w:t>
+              <w:t>$</w:t>
+            </w:r>
+            <w:r>
+              <w:rPr>
+                <w:rFonts w:ascii="Monda" w:hAnsi="Monda" w:cstheme="minorHAnsi"/>
+                <w:b/>
+                <w:bCs/>
+                <w:color w:val="404040" w:themeColor="text1" w:themeTint="BF"/>
+                <w:szCs w:val="18"/>
+              </w:rPr>
+              <w:t>{CITY}</w:t>
+            </w:r>
+            <w:r>
+              <w:rPr>
+                <w:rFonts w:ascii="Monda" w:hAnsi="Monda" w:cstheme="minorHAnsi"/>
+                <w:b/>
+                <w:bCs/>
+                <w:color w:val="404040" w:themeColor="text1" w:themeTint="BF"/>
+                <w:szCs w:val="18"/>
+              </w:rPr>
+              <w:t xml:space="preserve"> (${COUNTRYCODE})</w:t>
             </w:r>
           </w:p>
           <w:p>
@@ -1346,16 +1591,6 @@
               </w:rPr>
               <w:t>${COMPANYDESCRIPTION}</w:t>
             </w:r>
-          </w:p>
-          <w:p>
-            <w:pPr>
-              <w:spacing w:after="40" w:line="240" w:lineRule="auto"/>
-              <w:rPr>
-                <w:rFonts w:ascii="Monda" w:hAnsi="Monda" w:cstheme="minorHAnsi"/>
-                <w:color w:val="404040" w:themeColor="text1" w:themeTint="BF"/>
-                <w:szCs w:val="18"/>
-              </w:rPr>
-            </w:pPr>
           </w:p>
           <w:p>
             <w:pPr>
@@ -1366,7 +1601,6 @@
                 <w:iCs/>
                 <w:color w:val="404040" w:themeColor="text1" w:themeTint="BF"/>
                 <w:szCs w:val="18"/>
-                <w:lang w:val="en-US"/>
               </w:rPr>
             </w:pPr>
             <w:r>
@@ -1376,7 +1610,6 @@
                 <w:iCs/>
                 <w:color w:val="404040" w:themeColor="text1" w:themeTint="BF"/>
                 <w:szCs w:val="18"/>
-                <w:lang w:val="en-US"/>
               </w:rPr>
               <w:t>${DESCRIPTION}</w:t>
             </w:r>
@@ -1384,7 +1617,7 @@
         </w:tc>
         <w:tc>
           <w:tcPr>
-            <w:tcW w:w="2119" w:type="dxa"/>
+            <w:tcW w:w="2147" w:type="dxa"/>
             <w:tcMar>
               <w:left w:w="108" w:type="dxa"/>
               <w:right w:w="108" w:type="dxa"/>
@@ -1531,6 +1764,535 @@
                 <w:lang w:val="de-CH"/>
               </w:rPr>
               <w:t>DIFFERENCE</w:t>
+            </w:r>
+            <w:r>
+              <w:rPr>
+                <w:rFonts w:ascii="Monda" w:hAnsi="Monda" w:cstheme="minorHAnsi"/>
+                <w:color w:val="404040" w:themeColor="text1" w:themeTint="BF"/>
+                <w:szCs w:val="18"/>
+                <w:lang w:val="de-CH"/>
+              </w:rPr>
+              <w:t>_DATE</w:t>
+            </w:r>
+            <w:r>
+              <w:rPr>
+                <w:rFonts w:ascii="Monda" w:hAnsi="Monda" w:cstheme="minorHAnsi"/>
+                <w:color w:val="404040" w:themeColor="text1" w:themeTint="BF"/>
+                <w:szCs w:val="18"/>
+                <w:lang w:val="de-CH"/>
+              </w:rPr>
+              <w:t>}</w:t>
+            </w:r>
+          </w:p>
+        </w:tc>
+      </w:tr>
+    </w:tbl>
+    <w:p>
+      <w:pPr>
+        <w:spacing w:after="60" w:line="240" w:lineRule="auto"/>
+        <w:rPr>
+          <w:rFonts w:ascii="Monda" w:hAnsi="Monda" w:cstheme="minorHAnsi"/>
+          <w:color w:val="404040" w:themeColor="text1" w:themeTint="BF"/>
+          <w:lang w:val="de-CH"/>
+        </w:rPr>
+      </w:pPr>
+    </w:p>
+    <w:tbl>
+      <w:tblPr>
+        <w:tblStyle w:val="Tabellenraster"/>
+        <w:tblW w:w="0" w:type="auto"/>
+        <w:tblCellMar>
+          <w:left w:w="0" w:type="dxa"/>
+          <w:right w:w="0" w:type="dxa"/>
+        </w:tblCellMar>
+        <w:tblLook w:val="04A0" w:firstRow="1" w:lastRow="0" w:firstColumn="1" w:lastColumn="0" w:noHBand="0" w:noVBand="1"/>
+      </w:tblPr>
+      <w:tblGrid>
+        <w:gridCol w:w="696"/>
+        <w:gridCol w:w="6217"/>
+        <w:gridCol w:w="2147"/>
+      </w:tblGrid>
+      <w:tr>
+        <w:tc>
+          <w:tcPr>
+            <w:tcW w:w="9060" w:type="dxa"/>
+            <w:gridSpan w:val="3"/>
+          </w:tcPr>
+          <w:p>
+            <w:pPr>
+              <w:spacing w:after="40" w:line="240" w:lineRule="auto"/>
+              <w:rPr>
+                <w:rFonts w:ascii="Monda" w:hAnsi="Monda" w:cstheme="minorHAnsi"/>
+                <w:color w:val="404040" w:themeColor="text1" w:themeTint="BF"/>
+                <w:sz w:val="8"/>
+                <w:szCs w:val="4"/>
+              </w:rPr>
+            </w:pPr>
+            <w:r>
+              <w:rPr>
+                <w:rFonts w:ascii="Monda" w:hAnsi="Monda"/>
+                <w:noProof/>
+                <w:color w:val="404040" w:themeColor="text1" w:themeTint="BF"/>
+                <w:sz w:val="8"/>
+                <w:szCs w:val="4"/>
+                <w:lang w:eastAsia="de-DE"/>
+              </w:rPr>
+              <mc:AlternateContent>
+                <mc:Choice Requires="wps">
+                  <w:drawing>
+                    <wp:anchor distT="0" distB="0" distL="114300" distR="114300" simplePos="0" relativeHeight="251663360" behindDoc="0" locked="0" layoutInCell="1" allowOverlap="1" wp14:anchorId="0BAB4EF0" wp14:editId="45FFFAD2">
+                      <wp:simplePos x="0" y="0"/>
+                      <wp:positionH relativeFrom="margin">
+                        <wp:posOffset>0</wp:posOffset>
+                      </wp:positionH>
+                      <wp:positionV relativeFrom="paragraph">
+                        <wp:posOffset>2540</wp:posOffset>
+                      </wp:positionV>
+                      <wp:extent cx="5759450" cy="0"/>
+                      <wp:effectExtent l="0" t="0" r="12700" b="19050"/>
+                      <wp:wrapNone/>
+                      <wp:docPr id="1" name="Gerade Verbindung 1"/>
+                      <wp:cNvGraphicFramePr/>
+                      <a:graphic xmlns:a="http://schemas.openxmlformats.org/drawingml/2006/main">
+                        <a:graphicData uri="http://schemas.microsoft.com/office/word/2010/wordprocessingShape">
+                          <wps:wsp>
+                            <wps:cNvCnPr/>
+                            <wps:spPr>
+                              <a:xfrm>
+                                <a:off x="0" y="0"/>
+                                <a:ext cx="5759450" cy="0"/>
+                              </a:xfrm>
+                              <a:prstGeom prst="line">
+                                <a:avLst/>
+                              </a:prstGeom>
+                              <a:ln w="3175">
+                                <a:solidFill>
+                                  <a:srgbClr val="9E969C">
+                                    <a:alpha val="80000"/>
+                                  </a:srgbClr>
+                                </a:solidFill>
+                              </a:ln>
+                            </wps:spPr>
+                            <wps:style>
+                              <a:lnRef idx="1">
+                                <a:schemeClr val="accent1"/>
+                              </a:lnRef>
+                              <a:fillRef idx="0">
+                                <a:schemeClr val="accent1"/>
+                              </a:fillRef>
+                              <a:effectRef idx="0">
+                                <a:schemeClr val="accent1"/>
+                              </a:effectRef>
+                              <a:fontRef idx="minor">
+                                <a:schemeClr val="tx1"/>
+                              </a:fontRef>
+                            </wps:style>
+                            <wps:bodyPr/>
+                          </wps:wsp>
+                        </a:graphicData>
+                      </a:graphic>
+                      <wp14:sizeRelH relativeFrom="margin">
+                        <wp14:pctWidth>0</wp14:pctWidth>
+                      </wp14:sizeRelH>
+                    </wp:anchor>
+                  </w:drawing>
+                </mc:Choice>
+                <mc:Fallback>
+                  <w:pict>
+                    <v:line w14:anchorId="062431BD" id="Gerade Verbindung 1" o:spid="_x0000_s1026" style="position:absolute;z-index:251663360;visibility:visible;mso-wrap-style:square;mso-width-percent:0;mso-wrap-distance-left:9pt;mso-wrap-distance-top:0;mso-wrap-distance-right:9pt;mso-wrap-distance-bottom:0;mso-position-horizontal:absolute;mso-position-horizontal-relative:margin;mso-position-vertical:absolute;mso-position-vertical-relative:text;mso-width-percent:0;mso-width-relative:margin" from="0,.2pt" to="453.5pt,.2pt" o:gfxdata="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" strokecolor="#9e969c" strokeweight=".25pt">
+                      <v:stroke opacity="52428f"/>
+                      <w10:wrap anchorx="margin"/>
+                    </v:line>
+                  </w:pict>
+                </mc:Fallback>
+              </mc:AlternateContent>
+            </w:r>
+          </w:p>
+        </w:tc>
+      </w:tr>
+      <w:tr>
+        <w:tc>
+          <w:tcPr>
+            <w:tcW w:w="696" w:type="dxa"/>
+            <w:tcMar>
+              <w:left w:w="108" w:type="dxa"/>
+              <w:right w:w="108" w:type="dxa"/>
+            </w:tcMar>
+          </w:tcPr>
+          <w:p>
+            <w:pPr>
+              <w:spacing w:after="40" w:line="240" w:lineRule="auto"/>
+              <w:rPr>
+                <w:rFonts w:ascii="Monda" w:hAnsi="Monda" w:cstheme="minorHAnsi"/>
+                <w:noProof/>
+                <w:color w:val="404040" w:themeColor="text1" w:themeTint="BF"/>
+                <w:sz w:val="32"/>
+                <w:szCs w:val="32"/>
+              </w:rPr>
+            </w:pPr>
+            <w:r>
+              <w:rPr>
+                <w:rFonts w:ascii="Monda" w:hAnsi="Monda"/>
+                <w:noProof/>
+              </w:rPr>
+              <w:drawing>
+                <wp:inline distT="0" distB="0" distL="0" distR="0" wp14:anchorId="08461585" wp14:editId="706023E0">
+                  <wp:extent cx="298450" cy="238760"/>
+                  <wp:effectExtent l="0" t="0" r="6350" b="8890"/>
+                  <wp:docPr id="4" name="Grafik 11"/>
+                  <wp:cNvGraphicFramePr>
+                    <a:graphicFrameLocks xmlns:a="http://schemas.openxmlformats.org/drawingml/2006/main" noChangeAspect="1"/>
+                  </wp:cNvGraphicFramePr>
+                  <a:graphic xmlns:a="http://schemas.openxmlformats.org/drawingml/2006/main">
+                    <a:graphicData uri="http://schemas.openxmlformats.org/drawingml/2006/picture">
+                      <pic:pic xmlns:pic="http://schemas.openxmlformats.org/drawingml/2006/picture">
+                        <pic:nvPicPr>
+                          <pic:cNvPr id="0" name="Grafik 11"/>
+                          <pic:cNvPicPr>
+                            <a:picLocks noChangeAspect="1" noChangeArrowheads="1"/>
+                          </pic:cNvPicPr>
+                        </pic:nvPicPr>
+                        <pic:blipFill>
+                          <a:blip r:embed="rId10" cstate="print">
+                            <a:extLst>
+                              <a:ext uri="{28A0092B-C50C-407E-A947-70E740481C1C}">
+                                <a14:useLocalDpi xmlns:a14="http://schemas.microsoft.com/office/drawing/2010/main" val="0"/>
+                              </a:ext>
+                            </a:extLst>
+                          </a:blip>
+                          <a:stretch>
+                            <a:fillRect/>
+                          </a:stretch>
+                        </pic:blipFill>
+                        <pic:spPr bwMode="auto">
+                          <a:xfrm>
+                            <a:off x="0" y="0"/>
+                            <a:ext cx="298450" cy="238760"/>
+                          </a:xfrm>
+                          <a:prstGeom prst="rect">
+                            <a:avLst/>
+                          </a:prstGeom>
+                        </pic:spPr>
+                      </pic:pic>
+                    </a:graphicData>
+                  </a:graphic>
+                </wp:inline>
+              </w:drawing>
+            </w:r>
+          </w:p>
+        </w:tc>
+        <w:tc>
+          <w:tcPr>
+            <w:tcW w:w="8364" w:type="dxa"/>
+            <w:gridSpan w:val="2"/>
+            <w:tcMar>
+              <w:left w:w="108" w:type="dxa"/>
+              <w:right w:w="108" w:type="dxa"/>
+            </w:tcMar>
+            <w:vAlign w:val="center"/>
+          </w:tcPr>
+          <w:p>
+            <w:pPr>
+              <w:spacing w:after="40" w:line="240" w:lineRule="auto"/>
+              <w:rPr>
+                <w:rFonts w:ascii="Monda" w:hAnsi="Monda" w:cstheme="minorHAnsi"/>
+                <w:b/>
+                <w:bCs/>
+                <w:color w:val="404040" w:themeColor="text1" w:themeTint="BF"/>
+                <w:sz w:val="32"/>
+                <w:szCs w:val="32"/>
+              </w:rPr>
+            </w:pPr>
+            <w:r>
+              <w:rPr>
+                <w:rFonts w:ascii="Monda" w:hAnsi="Monda" w:cstheme="minorHAnsi"/>
+                <w:b/>
+                <w:bCs/>
+                <w:color w:val="404040" w:themeColor="text1" w:themeTint="BF"/>
+                <w:sz w:val="32"/>
+                <w:szCs w:val="32"/>
+              </w:rPr>
+              <w:t>${LABEL_EDUCATIONS</w:t>
+            </w:r>
+            <w:r>
+              <w:rPr>
+                <w:rFonts w:ascii="Monda" w:hAnsi="Monda" w:cstheme="minorHAnsi"/>
+                <w:b/>
+                <w:bCs/>
+                <w:color w:val="404040" w:themeColor="text1" w:themeTint="BF"/>
+                <w:sz w:val="32"/>
+                <w:szCs w:val="32"/>
+              </w:rPr>
+              <w:t>}</w:t>
+            </w:r>
+          </w:p>
+        </w:tc>
+      </w:tr>
+      <w:tr>
+        <w:trPr>
+          <w:cantSplit/>
+          <w:trHeight w:val="1234"/>
+        </w:trPr>
+        <w:tc>
+          <w:tcPr>
+            <w:tcW w:w="6913" w:type="dxa"/>
+            <w:gridSpan w:val="2"/>
+            <w:tcMar>
+              <w:top w:w="170" w:type="dxa"/>
+              <w:left w:w="108" w:type="dxa"/>
+              <w:bottom w:w="170" w:type="dxa"/>
+              <w:right w:w="108" w:type="dxa"/>
+            </w:tcMar>
+          </w:tcPr>
+          <w:p>
+            <w:pPr>
+              <w:spacing w:after="40" w:line="240" w:lineRule="auto"/>
+              <w:rPr>
+                <w:rFonts w:ascii="Monda" w:hAnsi="Monda" w:cstheme="minorHAnsi"/>
+                <w:b/>
+                <w:bCs/>
+                <w:color w:val="404040" w:themeColor="text1" w:themeTint="BF"/>
+                <w:sz w:val="26"/>
+              </w:rPr>
+            </w:pPr>
+            <w:r>
+              <w:rPr>
+                <w:rFonts w:ascii="Monda" w:hAnsi="Monda" w:cstheme="minorHAnsi"/>
+                <w:b/>
+                <w:bCs/>
+                <w:color w:val="404040" w:themeColor="text1" w:themeTint="BF"/>
+                <w:sz w:val="26"/>
+              </w:rPr>
+              <w:t>${</w:t>
+            </w:r>
+            <w:r>
+              <w:rPr>
+                <w:rFonts w:ascii="Monda" w:hAnsi="Monda" w:cstheme="minorHAnsi"/>
+                <w:b/>
+                <w:bCs/>
+                <w:color w:val="404040" w:themeColor="text1" w:themeTint="BF"/>
+                <w:sz w:val="26"/>
+              </w:rPr>
+              <w:t>TITLE</w:t>
+            </w:r>
+            <w:r>
+              <w:rPr>
+                <w:rFonts w:ascii="Monda" w:hAnsi="Monda" w:cstheme="minorHAnsi"/>
+                <w:b/>
+                <w:bCs/>
+                <w:color w:val="404040" w:themeColor="text1" w:themeTint="BF"/>
+                <w:sz w:val="26"/>
+              </w:rPr>
+              <w:t>}</w:t>
+            </w:r>
+            <w:r>
+              <w:rPr>
+                <w:rFonts w:ascii="Monda" w:hAnsi="Monda" w:cstheme="minorHAnsi"/>
+                <w:b/>
+                <w:bCs/>
+                <w:color w:val="404040" w:themeColor="text1" w:themeTint="BF"/>
+                <w:sz w:val="26"/>
+              </w:rPr>
+              <w:t>, ${SUBJECT}</w:t>
+            </w:r>
+          </w:p>
+          <w:p>
+            <w:pPr>
+              <w:spacing w:after="40" w:line="240" w:lineRule="auto"/>
+              <w:rPr>
+                <w:rFonts w:ascii="Monda" w:hAnsi="Monda" w:cstheme="minorHAnsi"/>
+                <w:b/>
+                <w:bCs/>
+                <w:color w:val="404040" w:themeColor="text1" w:themeTint="BF"/>
+                <w:szCs w:val="18"/>
+              </w:rPr>
+            </w:pPr>
+            <w:r>
+              <w:rPr>
+                <w:rFonts w:ascii="Monda" w:hAnsi="Monda" w:cstheme="minorHAnsi"/>
+                <w:b/>
+                <w:bCs/>
+                <w:color w:val="404040" w:themeColor="text1" w:themeTint="BF"/>
+                <w:szCs w:val="18"/>
+              </w:rPr>
+              <w:t>${</w:t>
+            </w:r>
+            <w:r>
+              <w:rPr>
+                <w:rFonts w:ascii="Monda" w:hAnsi="Monda" w:cstheme="minorHAnsi"/>
+                <w:b/>
+                <w:bCs/>
+                <w:color w:val="404040" w:themeColor="text1" w:themeTint="BF"/>
+                <w:szCs w:val="18"/>
+              </w:rPr>
+              <w:t>SCHOOLNAME</w:t>
+            </w:r>
+            <w:r>
+              <w:rPr>
+                <w:rFonts w:ascii="Monda" w:hAnsi="Monda" w:cstheme="minorHAnsi"/>
+                <w:b/>
+                <w:bCs/>
+                <w:color w:val="404040" w:themeColor="text1" w:themeTint="BF"/>
+                <w:szCs w:val="18"/>
+              </w:rPr>
+              <w:t xml:space="preserve">} </w:t>
+            </w:r>
+            <w:r>
+              <w:rPr>
+                <w:rFonts w:ascii="Monda" w:hAnsi="Monda" w:cstheme="minorHAnsi"/>
+                <w:b/>
+                <w:bCs/>
+                <w:color w:val="404040" w:themeColor="text1" w:themeTint="BF"/>
+                <w:szCs w:val="18"/>
+              </w:rPr>
+              <w:t>|</w:t>
+            </w:r>
+            <w:r>
+              <w:rPr>
+                <w:rFonts w:ascii="Monda" w:hAnsi="Monda" w:cstheme="minorHAnsi"/>
+                <w:b/>
+                <w:bCs/>
+                <w:color w:val="404040" w:themeColor="text1" w:themeTint="BF"/>
+                <w:szCs w:val="18"/>
+              </w:rPr>
+              <w:t xml:space="preserve"> ${CITY} (${COUNTRYCODE})</w:t>
+            </w:r>
+          </w:p>
+          <w:p>
+            <w:pPr>
+              <w:spacing w:after="40" w:line="240" w:lineRule="auto"/>
+              <w:rPr>
+                <w:rFonts w:ascii="Monda" w:hAnsi="Monda" w:cstheme="minorHAnsi"/>
+                <w:color w:val="404040" w:themeColor="text1" w:themeTint="BF"/>
+                <w:szCs w:val="18"/>
+              </w:rPr>
+            </w:pPr>
+            <w:r>
+              <w:rPr>
+                <w:rFonts w:ascii="Monda" w:hAnsi="Monda" w:cstheme="minorHAnsi"/>
+                <w:color w:val="404040" w:themeColor="text1" w:themeTint="BF"/>
+                <w:szCs w:val="18"/>
+              </w:rPr>
+              <w:t xml:space="preserve">${LABEL_GRADE}: </w:t>
+            </w:r>
+            <w:r>
+              <w:rPr>
+                <w:rFonts w:ascii="Monda" w:hAnsi="Monda" w:cstheme="minorHAnsi"/>
+                <w:color w:val="404040" w:themeColor="text1" w:themeTint="BF"/>
+                <w:szCs w:val="18"/>
+              </w:rPr>
+              <w:t>${GRADE}</w:t>
+            </w:r>
+          </w:p>
+          <w:p>
+            <w:pPr>
+              <w:spacing w:after="40" w:line="240" w:lineRule="auto"/>
+              <w:rPr>
+                <w:rFonts w:ascii="Monda" w:hAnsi="Monda" w:cstheme="minorHAnsi"/>
+                <w:b/>
+                <w:bCs/>
+                <w:color w:val="404040" w:themeColor="text1" w:themeTint="BF"/>
+                <w:szCs w:val="18"/>
+              </w:rPr>
+            </w:pPr>
+            <w:r>
+              <w:rPr>
+                <w:rFonts w:ascii="Monda" w:hAnsi="Monda" w:cstheme="minorHAnsi"/>
+                <w:i/>
+                <w:iCs/>
+                <w:color w:val="404040" w:themeColor="text1" w:themeTint="BF"/>
+                <w:szCs w:val="18"/>
+              </w:rPr>
+              <w:t>${DESCRIPTION}</w:t>
+            </w:r>
+          </w:p>
+        </w:tc>
+        <w:tc>
+          <w:tcPr>
+            <w:tcW w:w="2147" w:type="dxa"/>
+            <w:tcMar>
+              <w:left w:w="108" w:type="dxa"/>
+              <w:right w:w="108" w:type="dxa"/>
+            </w:tcMar>
+          </w:tcPr>
+          <w:p>
+            <w:pPr>
+              <w:spacing w:after="40" w:line="240" w:lineRule="auto"/>
+              <w:rPr>
+                <w:rFonts w:ascii="Monda" w:hAnsi="Monda" w:cstheme="minorHAnsi"/>
+                <w:color w:val="404040" w:themeColor="text1" w:themeTint="BF"/>
+                <w:szCs w:val="18"/>
+                <w:lang w:val="de-CH"/>
+              </w:rPr>
+            </w:pPr>
+            <w:r>
+              <w:rPr>
+                <w:rFonts w:ascii="Monda" w:hAnsi="Monda" w:cstheme="minorHAnsi"/>
+                <w:color w:val="404040" w:themeColor="text1" w:themeTint="BF"/>
+                <w:szCs w:val="18"/>
+                <w:lang w:val="de-CH"/>
+              </w:rPr>
+              <w:t>${START_DATE}</w:t>
+            </w:r>
+            <w:r>
+              <w:rPr>
+                <w:rFonts w:ascii="Monda" w:hAnsi="Monda" w:cstheme="minorHAnsi"/>
+                <w:color w:val="404040" w:themeColor="text1" w:themeTint="BF"/>
+                <w:szCs w:val="18"/>
+                <w:lang w:val="de-CH"/>
+              </w:rPr>
+              <w:t xml:space="preserve"> -</w:t>
+            </w:r>
+          </w:p>
+          <w:p>
+            <w:pPr>
+              <w:spacing w:after="40" w:line="240" w:lineRule="auto"/>
+              <w:rPr>
+                <w:rFonts w:ascii="Monda" w:hAnsi="Monda" w:cstheme="minorHAnsi"/>
+                <w:color w:val="404040" w:themeColor="text1" w:themeTint="BF"/>
+                <w:szCs w:val="18"/>
+                <w:lang w:val="de-CH"/>
+              </w:rPr>
+            </w:pPr>
+            <w:r>
+              <w:rPr>
+                <w:rFonts w:ascii="Monda" w:hAnsi="Monda" w:cstheme="minorHAnsi"/>
+                <w:color w:val="404040" w:themeColor="text1" w:themeTint="BF"/>
+                <w:szCs w:val="18"/>
+                <w:lang w:val="de-CH"/>
+              </w:rPr>
+              <w:t>${END_DATE}</w:t>
+            </w:r>
+          </w:p>
+          <w:p>
+            <w:pPr>
+              <w:spacing w:after="40" w:line="240" w:lineRule="auto"/>
+              <w:rPr>
+                <w:rFonts w:ascii="Monda" w:hAnsi="Monda" w:cstheme="minorHAnsi"/>
+                <w:color w:val="404040" w:themeColor="text1" w:themeTint="BF"/>
+                <w:szCs w:val="18"/>
+                <w:lang w:val="de-CH"/>
+              </w:rPr>
+            </w:pPr>
+          </w:p>
+          <w:p>
+            <w:pPr>
+              <w:spacing w:after="40" w:line="240" w:lineRule="auto"/>
+              <w:rPr>
+                <w:rFonts w:ascii="Monda" w:hAnsi="Monda" w:cstheme="minorHAnsi"/>
+                <w:color w:val="404040" w:themeColor="text1" w:themeTint="BF"/>
+                <w:szCs w:val="18"/>
+                <w:lang w:val="de-CH"/>
+              </w:rPr>
+            </w:pPr>
+            <w:r>
+              <w:rPr>
+                <w:rFonts w:ascii="Monda" w:hAnsi="Monda" w:cstheme="minorHAnsi"/>
+                <w:color w:val="404040" w:themeColor="text1" w:themeTint="BF"/>
+                <w:szCs w:val="18"/>
+                <w:lang w:val="de-CH"/>
+              </w:rPr>
+              <w:t>${DIFFERENCE</w:t>
             </w:r>
             <w:r>
               <w:rPr>
@@ -1647,14 +2409,14 @@
         <v:path o:extrusionok="f" gradientshapeok="t" o:connecttype="rect"/>
         <o:lock v:ext="edit" aspectratio="t"/>
       </v:shapetype>
-      <v:shape id="_x0000_i1050" type="#_x0000_t75" style="width:249.5pt;height:249.5pt" o:bullet="t">
+      <v:shape id="_x0000_i1078" type="#_x0000_t75" style="width:249.5pt;height:249.5pt" o:bullet="t">
         <v:imagedata r:id="rId1" o:title="Unbenannt"/>
       </v:shape>
     </w:pict>
   </w:numPicBullet>
   <w:numPicBullet w:numPicBulletId="1">
     <w:pict>
-      <v:shape id="_x0000_i1051" type="#_x0000_t75" style="width:23.5pt;height:23.5pt;visibility:visible;mso-wrap-style:square" o:bullet="t">
+      <v:shape id="_x0000_i1079" type="#_x0000_t75" style="width:23.5pt;height:23.5pt;visibility:visible;mso-wrap-style:square" o:bullet="t">
         <v:imagedata r:id="rId2" o:title="" croptop="-6040f" cropbottom="-6040f" cropleft="-6040f" cropright="-6040f"/>
       </v:shape>
     </w:pict>
@@ -2867,7 +3629,7 @@
   <w:style w:type="paragraph" w:default="1" w:styleId="Standard">
     <w:name w:val="Normal"/>
     <w:qFormat/>
-    <w:rsid w:val="00F25CA1"/>
+    <w:rsid w:val="00044C07"/>
     <w:pPr>
       <w:spacing w:after="200" w:line="276" w:lineRule="auto"/>
     </w:pPr>

</xml_diff>

<commit_message>
Courses & Abroads implemented
</commit_message>
<xml_diff>
--- a/Vitae/WordGenerator/Templates/Template1.docx
+++ b/Vitae/WordGenerator/Templates/Template1.docx
@@ -1037,7 +1037,7 @@
       </w:tr>
       <w:tr>
         <w:trPr>
-          <w:trHeight w:val="692"/>
+          <w:trHeight w:val="551"/>
         </w:trPr>
         <w:tc>
           <w:tcPr>
@@ -1048,6 +1048,7 @@
           <w:p>
             <w:pPr>
               <w:spacing w:after="60" w:line="240" w:lineRule="auto"/>
+              <w:jc w:val="center"/>
               <w:rPr>
                 <w:rFonts w:ascii="Monda" w:hAnsi="Monda" w:cstheme="minorHAnsi"/>
                 <w:color w:val="404040" w:themeColor="text1" w:themeTint="BF"/>
@@ -1087,8 +1088,8 @@
       </w:tblPr>
       <w:tblGrid>
         <w:gridCol w:w="696"/>
-        <w:gridCol w:w="6217"/>
-        <w:gridCol w:w="2147"/>
+        <w:gridCol w:w="6083"/>
+        <w:gridCol w:w="2281"/>
       </w:tblGrid>
       <w:tr>
         <w:tc>
@@ -1214,7 +1215,7 @@
                 <w:noProof/>
               </w:rPr>
               <w:drawing>
-                <wp:inline distT="0" distB="0" distL="0" distR="0" wp14:anchorId="77EF333D" wp14:editId="525D8560">
+                <wp:inline distT="0" distB="0" distL="0" distR="0" wp14:anchorId="77EF333D" wp14:editId="06F91616">
                   <wp:extent cx="298450" cy="298450"/>
                   <wp:effectExtent l="0" t="0" r="6350" b="6350"/>
                   <wp:docPr id="8" name="Grafik 11"/>
@@ -1736,17 +1737,15 @@
                 <w:lang w:val="de-CH"/>
               </w:rPr>
             </w:pPr>
-          </w:p>
-          <w:p>
-            <w:pPr>
-              <w:spacing w:after="40" w:line="240" w:lineRule="auto"/>
+            <w:r>
               <w:rPr>
                 <w:rFonts w:ascii="Monda" w:hAnsi="Monda" w:cstheme="minorHAnsi"/>
                 <w:color w:val="404040" w:themeColor="text1" w:themeTint="BF"/>
                 <w:szCs w:val="18"/>
                 <w:lang w:val="de-CH"/>
               </w:rPr>
-            </w:pPr>
+              <w:t>(</w:t>
+            </w:r>
             <w:r>
               <w:rPr>
                 <w:rFonts w:ascii="Monda" w:hAnsi="Monda" w:cstheme="minorHAnsi"/>
@@ -1782,6 +1781,15 @@
                 <w:lang w:val="de-CH"/>
               </w:rPr>
               <w:t>}</w:t>
+            </w:r>
+            <w:r>
+              <w:rPr>
+                <w:rFonts w:ascii="Monda" w:hAnsi="Monda" w:cstheme="minorHAnsi"/>
+                <w:color w:val="404040" w:themeColor="text1" w:themeTint="BF"/>
+                <w:szCs w:val="18"/>
+                <w:lang w:val="de-CH"/>
+              </w:rPr>
+              <w:t>)</w:t>
             </w:r>
           </w:p>
         </w:tc>
@@ -1809,8 +1817,8 @@
       </w:tblPr>
       <w:tblGrid>
         <w:gridCol w:w="696"/>
-        <w:gridCol w:w="6217"/>
-        <w:gridCol w:w="2147"/>
+        <w:gridCol w:w="6083"/>
+        <w:gridCol w:w="2281"/>
       </w:tblGrid>
       <w:tr>
         <w:tc>
@@ -2274,13 +2282,575 @@
                 <w:lang w:val="de-CH"/>
               </w:rPr>
             </w:pPr>
-          </w:p>
+            <w:r>
+              <w:rPr>
+                <w:rFonts w:ascii="Monda" w:hAnsi="Monda" w:cstheme="minorHAnsi"/>
+                <w:color w:val="404040" w:themeColor="text1" w:themeTint="BF"/>
+                <w:szCs w:val="18"/>
+                <w:lang w:val="de-CH"/>
+              </w:rPr>
+              <w:t>(</w:t>
+            </w:r>
+            <w:r>
+              <w:rPr>
+                <w:rFonts w:ascii="Monda" w:hAnsi="Monda" w:cstheme="minorHAnsi"/>
+                <w:color w:val="404040" w:themeColor="text1" w:themeTint="BF"/>
+                <w:szCs w:val="18"/>
+                <w:lang w:val="de-CH"/>
+              </w:rPr>
+              <w:t>${DIFFERENCE</w:t>
+            </w:r>
+            <w:r>
+              <w:rPr>
+                <w:rFonts w:ascii="Monda" w:hAnsi="Monda" w:cstheme="minorHAnsi"/>
+                <w:color w:val="404040" w:themeColor="text1" w:themeTint="BF"/>
+                <w:szCs w:val="18"/>
+                <w:lang w:val="de-CH"/>
+              </w:rPr>
+              <w:t>_DATE</w:t>
+            </w:r>
+            <w:r>
+              <w:rPr>
+                <w:rFonts w:ascii="Monda" w:hAnsi="Monda" w:cstheme="minorHAnsi"/>
+                <w:color w:val="404040" w:themeColor="text1" w:themeTint="BF"/>
+                <w:szCs w:val="18"/>
+                <w:lang w:val="de-CH"/>
+              </w:rPr>
+              <w:t>}</w:t>
+            </w:r>
+            <w:r>
+              <w:rPr>
+                <w:rFonts w:ascii="Monda" w:hAnsi="Monda" w:cstheme="minorHAnsi"/>
+                <w:color w:val="404040" w:themeColor="text1" w:themeTint="BF"/>
+                <w:szCs w:val="18"/>
+                <w:lang w:val="de-CH"/>
+              </w:rPr>
+              <w:t>)</w:t>
+            </w:r>
+          </w:p>
+        </w:tc>
+      </w:tr>
+    </w:tbl>
+    <w:p>
+      <w:pPr>
+        <w:spacing w:after="60" w:line="240" w:lineRule="auto"/>
+        <w:rPr>
+          <w:rFonts w:ascii="Monda" w:hAnsi="Monda" w:cstheme="minorHAnsi"/>
+          <w:color w:val="404040" w:themeColor="text1" w:themeTint="BF"/>
+          <w:lang w:val="de-CH"/>
+        </w:rPr>
+      </w:pPr>
+    </w:p>
+    <w:tbl>
+      <w:tblPr>
+        <w:tblStyle w:val="Tabellenraster"/>
+        <w:tblW w:w="0" w:type="auto"/>
+        <w:tblCellMar>
+          <w:left w:w="0" w:type="dxa"/>
+          <w:right w:w="0" w:type="dxa"/>
+        </w:tblCellMar>
+        <w:tblLook w:val="04A0" w:firstRow="1" w:lastRow="0" w:firstColumn="1" w:lastColumn="0" w:noHBand="0" w:noVBand="1"/>
+      </w:tblPr>
+      <w:tblGrid>
+        <w:gridCol w:w="696"/>
+        <w:gridCol w:w="5455"/>
+        <w:gridCol w:w="2909"/>
+      </w:tblGrid>
+      <w:tr>
+        <w:tc>
+          <w:tcPr>
+            <w:tcW w:w="9060" w:type="dxa"/>
+            <w:gridSpan w:val="3"/>
+          </w:tcPr>
           <w:p>
             <w:pPr>
               <w:spacing w:after="40" w:line="240" w:lineRule="auto"/>
               <w:rPr>
                 <w:rFonts w:ascii="Monda" w:hAnsi="Monda" w:cstheme="minorHAnsi"/>
                 <w:color w:val="404040" w:themeColor="text1" w:themeTint="BF"/>
+                <w:sz w:val="8"/>
+                <w:szCs w:val="4"/>
+              </w:rPr>
+            </w:pPr>
+            <w:r>
+              <w:rPr>
+                <w:rFonts w:ascii="Monda" w:hAnsi="Monda"/>
+                <w:noProof/>
+                <w:color w:val="404040" w:themeColor="text1" w:themeTint="BF"/>
+                <w:sz w:val="8"/>
+                <w:szCs w:val="4"/>
+                <w:lang w:eastAsia="de-DE"/>
+              </w:rPr>
+              <mc:AlternateContent>
+                <mc:Choice Requires="wps">
+                  <w:drawing>
+                    <wp:anchor distT="0" distB="0" distL="114300" distR="114300" simplePos="0" relativeHeight="251665408" behindDoc="0" locked="0" layoutInCell="1" allowOverlap="1" wp14:anchorId="7DE9A6FB" wp14:editId="07B7F7D4">
+                      <wp:simplePos x="0" y="0"/>
+                      <wp:positionH relativeFrom="margin">
+                        <wp:posOffset>0</wp:posOffset>
+                      </wp:positionH>
+                      <wp:positionV relativeFrom="paragraph">
+                        <wp:posOffset>2540</wp:posOffset>
+                      </wp:positionV>
+                      <wp:extent cx="5759450" cy="0"/>
+                      <wp:effectExtent l="0" t="0" r="12700" b="19050"/>
+                      <wp:wrapNone/>
+                      <wp:docPr id="5" name="Gerade Verbindung 1"/>
+                      <wp:cNvGraphicFramePr/>
+                      <a:graphic xmlns:a="http://schemas.openxmlformats.org/drawingml/2006/main">
+                        <a:graphicData uri="http://schemas.microsoft.com/office/word/2010/wordprocessingShape">
+                          <wps:wsp>
+                            <wps:cNvCnPr/>
+                            <wps:spPr>
+                              <a:xfrm>
+                                <a:off x="0" y="0"/>
+                                <a:ext cx="5759450" cy="0"/>
+                              </a:xfrm>
+                              <a:prstGeom prst="line">
+                                <a:avLst/>
+                              </a:prstGeom>
+                              <a:ln w="3175">
+                                <a:solidFill>
+                                  <a:srgbClr val="9E969C">
+                                    <a:alpha val="80000"/>
+                                  </a:srgbClr>
+                                </a:solidFill>
+                              </a:ln>
+                            </wps:spPr>
+                            <wps:style>
+                              <a:lnRef idx="1">
+                                <a:schemeClr val="accent1"/>
+                              </a:lnRef>
+                              <a:fillRef idx="0">
+                                <a:schemeClr val="accent1"/>
+                              </a:fillRef>
+                              <a:effectRef idx="0">
+                                <a:schemeClr val="accent1"/>
+                              </a:effectRef>
+                              <a:fontRef idx="minor">
+                                <a:schemeClr val="tx1"/>
+                              </a:fontRef>
+                            </wps:style>
+                            <wps:bodyPr/>
+                          </wps:wsp>
+                        </a:graphicData>
+                      </a:graphic>
+                      <wp14:sizeRelH relativeFrom="margin">
+                        <wp14:pctWidth>0</wp14:pctWidth>
+                      </wp14:sizeRelH>
+                    </wp:anchor>
+                  </w:drawing>
+                </mc:Choice>
+                <mc:Fallback>
+                  <w:pict>
+                    <v:line w14:anchorId="55768F26" id="Gerade Verbindung 1" o:spid="_x0000_s1026" style="position:absolute;z-index:251665408;visibility:visible;mso-wrap-style:square;mso-width-percent:0;mso-wrap-distance-left:9pt;mso-wrap-distance-top:0;mso-wrap-distance-right:9pt;mso-wrap-distance-bottom:0;mso-position-horizontal:absolute;mso-position-horizontal-relative:margin;mso-position-vertical:absolute;mso-position-vertical-relative:text;mso-width-percent:0;mso-width-relative:margin" from="0,.2pt" to="453.5pt,.2pt" o:gfxdata="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" strokecolor="#9e969c" strokeweight=".25pt">
+                      <v:stroke opacity="52428f"/>
+                      <w10:wrap anchorx="margin"/>
+                    </v:line>
+                  </w:pict>
+                </mc:Fallback>
+              </mc:AlternateContent>
+            </w:r>
+          </w:p>
+        </w:tc>
+      </w:tr>
+      <w:tr>
+        <w:tc>
+          <w:tcPr>
+            <w:tcW w:w="696" w:type="dxa"/>
+            <w:tcMar>
+              <w:left w:w="108" w:type="dxa"/>
+              <w:right w:w="108" w:type="dxa"/>
+            </w:tcMar>
+          </w:tcPr>
+          <w:p>
+            <w:pPr>
+              <w:spacing w:after="40" w:line="240" w:lineRule="auto"/>
+              <w:rPr>
+                <w:rFonts w:ascii="Monda" w:hAnsi="Monda" w:cstheme="minorHAnsi"/>
+                <w:noProof/>
+                <w:color w:val="404040" w:themeColor="text1" w:themeTint="BF"/>
+                <w:sz w:val="32"/>
+                <w:szCs w:val="32"/>
+              </w:rPr>
+            </w:pPr>
+            <w:r>
+              <w:rPr>
+                <w:rFonts w:ascii="Monda" w:hAnsi="Monda"/>
+                <w:noProof/>
+              </w:rPr>
+              <w:drawing>
+                <wp:inline distT="0" distB="0" distL="0" distR="0" wp14:anchorId="37AB313F" wp14:editId="02046A2C">
+                  <wp:extent cx="238760" cy="238760"/>
+                  <wp:effectExtent l="0" t="0" r="8890" b="8890"/>
+                  <wp:docPr id="6" name="Grafik 11"/>
+                  <wp:cNvGraphicFramePr>
+                    <a:graphicFrameLocks xmlns:a="http://schemas.openxmlformats.org/drawingml/2006/main" noChangeAspect="1"/>
+                  </wp:cNvGraphicFramePr>
+                  <a:graphic xmlns:a="http://schemas.openxmlformats.org/drawingml/2006/main">
+                    <a:graphicData uri="http://schemas.openxmlformats.org/drawingml/2006/picture">
+                      <pic:pic xmlns:pic="http://schemas.openxmlformats.org/drawingml/2006/picture">
+                        <pic:nvPicPr>
+                          <pic:cNvPr id="0" name="Grafik 11"/>
+                          <pic:cNvPicPr>
+                            <a:picLocks noChangeAspect="1" noChangeArrowheads="1"/>
+                          </pic:cNvPicPr>
+                        </pic:nvPicPr>
+                        <pic:blipFill>
+                          <a:blip r:embed="rId11" cstate="print">
+                            <a:extLst>
+                              <a:ext uri="{28A0092B-C50C-407E-A947-70E740481C1C}">
+                                <a14:useLocalDpi xmlns:a14="http://schemas.microsoft.com/office/drawing/2010/main" val="0"/>
+                              </a:ext>
+                            </a:extLst>
+                          </a:blip>
+                          <a:stretch>
+                            <a:fillRect/>
+                          </a:stretch>
+                        </pic:blipFill>
+                        <pic:spPr bwMode="auto">
+                          <a:xfrm>
+                            <a:off x="0" y="0"/>
+                            <a:ext cx="238760" cy="238760"/>
+                          </a:xfrm>
+                          <a:prstGeom prst="rect">
+                            <a:avLst/>
+                          </a:prstGeom>
+                        </pic:spPr>
+                      </pic:pic>
+                    </a:graphicData>
+                  </a:graphic>
+                </wp:inline>
+              </w:drawing>
+            </w:r>
+          </w:p>
+        </w:tc>
+        <w:tc>
+          <w:tcPr>
+            <w:tcW w:w="8364" w:type="dxa"/>
+            <w:gridSpan w:val="2"/>
+            <w:tcMar>
+              <w:left w:w="108" w:type="dxa"/>
+              <w:right w:w="108" w:type="dxa"/>
+            </w:tcMar>
+            <w:vAlign w:val="center"/>
+          </w:tcPr>
+          <w:p>
+            <w:pPr>
+              <w:spacing w:after="40" w:line="240" w:lineRule="auto"/>
+              <w:rPr>
+                <w:rFonts w:ascii="Monda" w:hAnsi="Monda" w:cstheme="minorHAnsi"/>
+                <w:b/>
+                <w:bCs/>
+                <w:color w:val="404040" w:themeColor="text1" w:themeTint="BF"/>
+                <w:sz w:val="32"/>
+                <w:szCs w:val="32"/>
+              </w:rPr>
+            </w:pPr>
+            <w:r>
+              <w:rPr>
+                <w:rFonts w:ascii="Monda" w:hAnsi="Monda" w:cstheme="minorHAnsi"/>
+                <w:b/>
+                <w:bCs/>
+                <w:color w:val="404040" w:themeColor="text1" w:themeTint="BF"/>
+                <w:sz w:val="32"/>
+                <w:szCs w:val="32"/>
+              </w:rPr>
+              <w:t>${LABEL_</w:t>
+            </w:r>
+            <w:r>
+              <w:rPr>
+                <w:rFonts w:ascii="Monda" w:hAnsi="Monda" w:cstheme="minorHAnsi"/>
+                <w:b/>
+                <w:bCs/>
+                <w:color w:val="404040" w:themeColor="text1" w:themeTint="BF"/>
+                <w:sz w:val="32"/>
+                <w:szCs w:val="32"/>
+              </w:rPr>
+              <w:t>COURSES</w:t>
+            </w:r>
+            <w:r>
+              <w:rPr>
+                <w:rFonts w:ascii="Monda" w:hAnsi="Monda" w:cstheme="minorHAnsi"/>
+                <w:b/>
+                <w:bCs/>
+                <w:color w:val="404040" w:themeColor="text1" w:themeTint="BF"/>
+                <w:sz w:val="32"/>
+                <w:szCs w:val="32"/>
+              </w:rPr>
+              <w:t>}</w:t>
+            </w:r>
+          </w:p>
+        </w:tc>
+      </w:tr>
+      <w:tr>
+        <w:trPr>
+          <w:cantSplit/>
+          <w:trHeight w:val="226"/>
+        </w:trPr>
+        <w:tc>
+          <w:tcPr>
+            <w:tcW w:w="6913" w:type="dxa"/>
+            <w:gridSpan w:val="2"/>
+            <w:tcMar>
+              <w:top w:w="170" w:type="dxa"/>
+              <w:left w:w="108" w:type="dxa"/>
+              <w:bottom w:w="170" w:type="dxa"/>
+              <w:right w:w="108" w:type="dxa"/>
+            </w:tcMar>
+          </w:tcPr>
+          <w:p>
+            <w:pPr>
+              <w:spacing w:after="40" w:line="240" w:lineRule="auto"/>
+              <w:rPr>
+                <w:rFonts w:ascii="Monda" w:hAnsi="Monda" w:cstheme="minorHAnsi"/>
+                <w:b/>
+                <w:bCs/>
+                <w:color w:val="404040" w:themeColor="text1" w:themeTint="BF"/>
+                <w:sz w:val="26"/>
+              </w:rPr>
+            </w:pPr>
+            <w:r>
+              <w:rPr>
+                <w:rFonts w:ascii="Monda" w:hAnsi="Monda" w:cstheme="minorHAnsi"/>
+                <w:b/>
+                <w:bCs/>
+                <w:color w:val="404040" w:themeColor="text1" w:themeTint="BF"/>
+                <w:sz w:val="26"/>
+              </w:rPr>
+              <w:t>${</w:t>
+            </w:r>
+            <w:r>
+              <w:rPr>
+                <w:rFonts w:ascii="Monda" w:hAnsi="Monda" w:cstheme="minorHAnsi"/>
+                <w:b/>
+                <w:bCs/>
+                <w:color w:val="404040" w:themeColor="text1" w:themeTint="BF"/>
+                <w:sz w:val="26"/>
+              </w:rPr>
+              <w:t>TITLE</w:t>
+            </w:r>
+            <w:r>
+              <w:rPr>
+                <w:rFonts w:ascii="Monda" w:hAnsi="Monda" w:cstheme="minorHAnsi"/>
+                <w:b/>
+                <w:bCs/>
+                <w:color w:val="404040" w:themeColor="text1" w:themeTint="BF"/>
+                <w:sz w:val="26"/>
+              </w:rPr>
+              <w:t>}</w:t>
+            </w:r>
+          </w:p>
+          <w:p>
+            <w:pPr>
+              <w:spacing w:after="40" w:line="240" w:lineRule="auto"/>
+              <w:rPr>
+                <w:rFonts w:ascii="Monda" w:hAnsi="Monda" w:cstheme="minorHAnsi"/>
+                <w:b/>
+                <w:bCs/>
+                <w:color w:val="404040" w:themeColor="text1" w:themeTint="BF"/>
+                <w:szCs w:val="18"/>
+              </w:rPr>
+            </w:pPr>
+            <w:r>
+              <w:rPr>
+                <w:rFonts w:ascii="Monda" w:hAnsi="Monda" w:cstheme="minorHAnsi"/>
+                <w:b/>
+                <w:bCs/>
+                <w:color w:val="404040" w:themeColor="text1" w:themeTint="BF"/>
+                <w:szCs w:val="18"/>
+              </w:rPr>
+              <w:t>${</w:t>
+            </w:r>
+            <w:r>
+              <w:rPr>
+                <w:rFonts w:ascii="Monda" w:hAnsi="Monda" w:cstheme="minorHAnsi"/>
+                <w:b/>
+                <w:bCs/>
+                <w:color w:val="404040" w:themeColor="text1" w:themeTint="BF"/>
+                <w:szCs w:val="18"/>
+              </w:rPr>
+              <w:t>SCHOOLNAME</w:t>
+            </w:r>
+            <w:r>
+              <w:rPr>
+                <w:rFonts w:ascii="Monda" w:hAnsi="Monda" w:cstheme="minorHAnsi"/>
+                <w:b/>
+                <w:bCs/>
+                <w:color w:val="404040" w:themeColor="text1" w:themeTint="BF"/>
+                <w:szCs w:val="18"/>
+              </w:rPr>
+              <w:t>} |</w:t>
+            </w:r>
+            <w:r>
+              <w:rPr>
+                <w:rFonts w:ascii="Monda" w:hAnsi="Monda" w:cstheme="minorHAnsi"/>
+                <w:b/>
+                <w:bCs/>
+                <w:color w:val="404040" w:themeColor="text1" w:themeTint="BF"/>
+                <w:szCs w:val="18"/>
+              </w:rPr>
+              <w:t xml:space="preserve"> ${CITY} (${COUNTRYCODE})</w:t>
+            </w:r>
+          </w:p>
+          <w:p>
+            <w:pPr>
+              <w:spacing w:after="40" w:line="240" w:lineRule="auto"/>
+              <w:rPr>
+                <w:rFonts w:ascii="Monda" w:hAnsi="Monda" w:cstheme="minorHAnsi"/>
+                <w:b/>
+                <w:bCs/>
+                <w:color w:val="404040" w:themeColor="text1" w:themeTint="BF"/>
+                <w:szCs w:val="18"/>
+              </w:rPr>
+            </w:pPr>
+            <w:r>
+              <w:rPr>
+                <w:rFonts w:ascii="Monda" w:hAnsi="Monda" w:cstheme="minorHAnsi"/>
+                <w:i/>
+                <w:iCs/>
+                <w:color w:val="404040" w:themeColor="text1" w:themeTint="BF"/>
+                <w:szCs w:val="18"/>
+              </w:rPr>
+              <w:t>${DESCRIPTION}</w:t>
+            </w:r>
+          </w:p>
+        </w:tc>
+        <w:tc>
+          <w:tcPr>
+            <w:tcW w:w="2147" w:type="dxa"/>
+            <w:tcMar>
+              <w:left w:w="108" w:type="dxa"/>
+              <w:right w:w="108" w:type="dxa"/>
+            </w:tcMar>
+          </w:tcPr>
+          <w:p>
+            <w:pPr>
+              <w:spacing w:after="40" w:line="240" w:lineRule="auto"/>
+              <w:rPr>
+                <w:rFonts w:ascii="Monda" w:hAnsi="Monda" w:cstheme="minorHAnsi"/>
+                <w:color w:val="404040" w:themeColor="text1" w:themeTint="BF"/>
+                <w:szCs w:val="18"/>
+                <w:lang w:val="en-US"/>
+              </w:rPr>
+            </w:pPr>
+            <w:r>
+              <w:rPr>
+                <w:rFonts w:ascii="Monda" w:hAnsi="Monda" w:cstheme="minorHAnsi"/>
+                <w:color w:val="404040" w:themeColor="text1" w:themeTint="BF"/>
+                <w:szCs w:val="18"/>
+                <w:lang w:val="en-US"/>
+              </w:rPr>
+              <w:t>${START_DATE</w:t>
+            </w:r>
+            <w:r>
+              <w:rPr>
+                <w:rFonts w:ascii="Monda" w:hAnsi="Monda" w:cstheme="minorHAnsi"/>
+                <w:color w:val="404040" w:themeColor="text1" w:themeTint="BF"/>
+                <w:szCs w:val="18"/>
+                <w:lang w:val="en-US"/>
+              </w:rPr>
+              <w:t>_L</w:t>
+            </w:r>
+            <w:r>
+              <w:rPr>
+                <w:rFonts w:ascii="Monda" w:hAnsi="Monda" w:cstheme="minorHAnsi"/>
+                <w:color w:val="404040" w:themeColor="text1" w:themeTint="BF"/>
+                <w:szCs w:val="18"/>
+                <w:lang w:val="en-US"/>
+              </w:rPr>
+              <w:t>ONG</w:t>
+            </w:r>
+            <w:r>
+              <w:rPr>
+                <w:rFonts w:ascii="Monda" w:hAnsi="Monda" w:cstheme="minorHAnsi"/>
+                <w:color w:val="404040" w:themeColor="text1" w:themeTint="BF"/>
+                <w:szCs w:val="18"/>
+                <w:lang w:val="en-US"/>
+              </w:rPr>
+              <w:t>}</w:t>
+            </w:r>
+            <w:r>
+              <w:rPr>
+                <w:rFonts w:ascii="Monda" w:hAnsi="Monda" w:cstheme="minorHAnsi"/>
+                <w:color w:val="404040" w:themeColor="text1" w:themeTint="BF"/>
+                <w:szCs w:val="18"/>
+                <w:lang w:val="en-US"/>
+              </w:rPr>
+              <w:t xml:space="preserve"> </w:t>
+            </w:r>
+            <w:r>
+              <w:rPr>
+                <w:rFonts w:ascii="Monda" w:hAnsi="Monda" w:cstheme="minorHAnsi"/>
+                <w:color w:val="404040" w:themeColor="text1" w:themeTint="BF"/>
+                <w:szCs w:val="18"/>
+                <w:lang w:val="en-US"/>
+              </w:rPr>
+              <w:t>-</w:t>
+            </w:r>
+          </w:p>
+          <w:p>
+            <w:pPr>
+              <w:spacing w:after="40" w:line="240" w:lineRule="auto"/>
+              <w:rPr>
+                <w:rFonts w:ascii="Monda" w:hAnsi="Monda" w:cstheme="minorHAnsi"/>
+                <w:color w:val="404040" w:themeColor="text1" w:themeTint="BF"/>
+                <w:szCs w:val="18"/>
+                <w:lang w:val="en-US"/>
+              </w:rPr>
+            </w:pPr>
+            <w:r>
+              <w:rPr>
+                <w:rFonts w:ascii="Monda" w:hAnsi="Monda" w:cstheme="minorHAnsi"/>
+                <w:color w:val="404040" w:themeColor="text1" w:themeTint="BF"/>
+                <w:szCs w:val="18"/>
+                <w:lang w:val="en-US"/>
+              </w:rPr>
+              <w:t>${END_DATE</w:t>
+            </w:r>
+            <w:r>
+              <w:rPr>
+                <w:rFonts w:ascii="Monda" w:hAnsi="Monda" w:cstheme="minorHAnsi"/>
+                <w:color w:val="404040" w:themeColor="text1" w:themeTint="BF"/>
+                <w:szCs w:val="18"/>
+                <w:lang w:val="en-US"/>
+              </w:rPr>
+              <w:t>_</w:t>
+            </w:r>
+            <w:r>
+              <w:rPr>
+                <w:rFonts w:ascii="Monda" w:hAnsi="Monda" w:cstheme="minorHAnsi"/>
+                <w:color w:val="404040" w:themeColor="text1" w:themeTint="BF"/>
+                <w:szCs w:val="18"/>
+                <w:lang w:val="en-US"/>
+              </w:rPr>
+              <w:t>L</w:t>
+            </w:r>
+            <w:r>
+              <w:rPr>
+                <w:rFonts w:ascii="Monda" w:hAnsi="Monda" w:cstheme="minorHAnsi"/>
+                <w:color w:val="404040" w:themeColor="text1" w:themeTint="BF"/>
+                <w:szCs w:val="18"/>
+                <w:lang w:val="en-US"/>
+              </w:rPr>
+              <w:t>ONG</w:t>
+            </w:r>
+            <w:r>
+              <w:rPr>
+                <w:rFonts w:ascii="Monda" w:hAnsi="Monda" w:cstheme="minorHAnsi"/>
+                <w:color w:val="404040" w:themeColor="text1" w:themeTint="BF"/>
+                <w:szCs w:val="18"/>
+                <w:lang w:val="en-US"/>
+              </w:rPr>
+              <w:t>}</w:t>
+            </w:r>
+          </w:p>
+          <w:p>
+            <w:pPr>
+              <w:spacing w:after="40" w:line="240" w:lineRule="auto"/>
+              <w:rPr>
+                <w:rFonts w:ascii="Monda" w:hAnsi="Monda" w:cstheme="minorHAnsi"/>
+                <w:color w:val="404040" w:themeColor="text1" w:themeTint="BF"/>
                 <w:szCs w:val="18"/>
                 <w:lang w:val="de-CH"/>
               </w:rPr>
@@ -2292,6 +2862,15 @@
                 <w:szCs w:val="18"/>
                 <w:lang w:val="de-CH"/>
               </w:rPr>
+              <w:t>(</w:t>
+            </w:r>
+            <w:r>
+              <w:rPr>
+                <w:rFonts w:ascii="Monda" w:hAnsi="Monda" w:cstheme="minorHAnsi"/>
+                <w:color w:val="404040" w:themeColor="text1" w:themeTint="BF"/>
+                <w:szCs w:val="18"/>
+                <w:lang w:val="de-CH"/>
+              </w:rPr>
               <w:t>${DIFFERENCE</w:t>
             </w:r>
             <w:r>
@@ -2310,7 +2889,534 @@
                 <w:szCs w:val="18"/>
                 <w:lang w:val="de-CH"/>
               </w:rPr>
+              <w:t>_LONG</w:t>
+            </w:r>
+            <w:r>
+              <w:rPr>
+                <w:rFonts w:ascii="Monda" w:hAnsi="Monda" w:cstheme="minorHAnsi"/>
+                <w:color w:val="404040" w:themeColor="text1" w:themeTint="BF"/>
+                <w:szCs w:val="18"/>
+                <w:lang w:val="de-CH"/>
+              </w:rPr>
               <w:t>}</w:t>
+            </w:r>
+            <w:r>
+              <w:rPr>
+                <w:rFonts w:ascii="Monda" w:hAnsi="Monda" w:cstheme="minorHAnsi"/>
+                <w:color w:val="404040" w:themeColor="text1" w:themeTint="BF"/>
+                <w:szCs w:val="18"/>
+                <w:lang w:val="de-CH"/>
+              </w:rPr>
+              <w:t>)</w:t>
+            </w:r>
+          </w:p>
+        </w:tc>
+      </w:tr>
+    </w:tbl>
+    <w:p>
+      <w:pPr>
+        <w:spacing w:after="60" w:line="240" w:lineRule="auto"/>
+        <w:rPr>
+          <w:rFonts w:ascii="Monda" w:hAnsi="Monda" w:cstheme="minorHAnsi"/>
+          <w:color w:val="404040" w:themeColor="text1" w:themeTint="BF"/>
+          <w:lang w:val="de-CH"/>
+        </w:rPr>
+      </w:pPr>
+    </w:p>
+    <w:tbl>
+      <w:tblPr>
+        <w:tblStyle w:val="Tabellenraster"/>
+        <w:tblW w:w="0" w:type="auto"/>
+        <w:tblCellMar>
+          <w:left w:w="0" w:type="dxa"/>
+          <w:right w:w="0" w:type="dxa"/>
+        </w:tblCellMar>
+        <w:tblLook w:val="04A0" w:firstRow="1" w:lastRow="0" w:firstColumn="1" w:lastColumn="0" w:noHBand="0" w:noVBand="1"/>
+      </w:tblPr>
+      <w:tblGrid>
+        <w:gridCol w:w="696"/>
+        <w:gridCol w:w="6083"/>
+        <w:gridCol w:w="2281"/>
+      </w:tblGrid>
+      <w:tr>
+        <w:tc>
+          <w:tcPr>
+            <w:tcW w:w="9060" w:type="dxa"/>
+            <w:gridSpan w:val="3"/>
+          </w:tcPr>
+          <w:p>
+            <w:pPr>
+              <w:spacing w:after="40" w:line="240" w:lineRule="auto"/>
+              <w:rPr>
+                <w:rFonts w:ascii="Monda" w:hAnsi="Monda" w:cstheme="minorHAnsi"/>
+                <w:color w:val="404040" w:themeColor="text1" w:themeTint="BF"/>
+                <w:sz w:val="8"/>
+                <w:szCs w:val="4"/>
+              </w:rPr>
+            </w:pPr>
+            <w:r>
+              <w:rPr>
+                <w:rFonts w:ascii="Monda" w:hAnsi="Monda"/>
+                <w:noProof/>
+                <w:color w:val="404040" w:themeColor="text1" w:themeTint="BF"/>
+                <w:sz w:val="8"/>
+                <w:szCs w:val="4"/>
+                <w:lang w:eastAsia="de-DE"/>
+              </w:rPr>
+              <mc:AlternateContent>
+                <mc:Choice Requires="wps">
+                  <w:drawing>
+                    <wp:anchor distT="0" distB="0" distL="114300" distR="114300" simplePos="0" relativeHeight="251667456" behindDoc="0" locked="0" layoutInCell="1" allowOverlap="1" wp14:anchorId="0DB5A071" wp14:editId="0BD8CC1F">
+                      <wp:simplePos x="0" y="0"/>
+                      <wp:positionH relativeFrom="margin">
+                        <wp:posOffset>0</wp:posOffset>
+                      </wp:positionH>
+                      <wp:positionV relativeFrom="paragraph">
+                        <wp:posOffset>2540</wp:posOffset>
+                      </wp:positionV>
+                      <wp:extent cx="5759450" cy="0"/>
+                      <wp:effectExtent l="0" t="0" r="12700" b="19050"/>
+                      <wp:wrapNone/>
+                      <wp:docPr id="11" name="Gerade Verbindung 1"/>
+                      <wp:cNvGraphicFramePr/>
+                      <a:graphic xmlns:a="http://schemas.openxmlformats.org/drawingml/2006/main">
+                        <a:graphicData uri="http://schemas.microsoft.com/office/word/2010/wordprocessingShape">
+                          <wps:wsp>
+                            <wps:cNvCnPr/>
+                            <wps:spPr>
+                              <a:xfrm>
+                                <a:off x="0" y="0"/>
+                                <a:ext cx="5759450" cy="0"/>
+                              </a:xfrm>
+                              <a:prstGeom prst="line">
+                                <a:avLst/>
+                              </a:prstGeom>
+                              <a:ln w="3175">
+                                <a:solidFill>
+                                  <a:srgbClr val="9E969C">
+                                    <a:alpha val="80000"/>
+                                  </a:srgbClr>
+                                </a:solidFill>
+                              </a:ln>
+                            </wps:spPr>
+                            <wps:style>
+                              <a:lnRef idx="1">
+                                <a:schemeClr val="accent1"/>
+                              </a:lnRef>
+                              <a:fillRef idx="0">
+                                <a:schemeClr val="accent1"/>
+                              </a:fillRef>
+                              <a:effectRef idx="0">
+                                <a:schemeClr val="accent1"/>
+                              </a:effectRef>
+                              <a:fontRef idx="minor">
+                                <a:schemeClr val="tx1"/>
+                              </a:fontRef>
+                            </wps:style>
+                            <wps:bodyPr/>
+                          </wps:wsp>
+                        </a:graphicData>
+                      </a:graphic>
+                      <wp14:sizeRelH relativeFrom="margin">
+                        <wp14:pctWidth>0</wp14:pctWidth>
+                      </wp14:sizeRelH>
+                    </wp:anchor>
+                  </w:drawing>
+                </mc:Choice>
+                <mc:Fallback>
+                  <w:pict>
+                    <v:line w14:anchorId="00662889" id="Gerade Verbindung 1" o:spid="_x0000_s1026" style="position:absolute;z-index:251667456;visibility:visible;mso-wrap-style:square;mso-width-percent:0;mso-wrap-distance-left:9pt;mso-wrap-distance-top:0;mso-wrap-distance-right:9pt;mso-wrap-distance-bottom:0;mso-position-horizontal:absolute;mso-position-horizontal-relative:margin;mso-position-vertical:absolute;mso-position-vertical-relative:text;mso-width-percent:0;mso-width-relative:margin" from="0,.2pt" to="453.5pt,.2pt" o:gfxdata="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" strokecolor="#9e969c" strokeweight=".25pt">
+                      <v:stroke opacity="52428f"/>
+                      <w10:wrap anchorx="margin"/>
+                    </v:line>
+                  </w:pict>
+                </mc:Fallback>
+              </mc:AlternateContent>
+            </w:r>
+          </w:p>
+        </w:tc>
+      </w:tr>
+      <w:tr>
+        <w:tc>
+          <w:tcPr>
+            <w:tcW w:w="696" w:type="dxa"/>
+            <w:tcMar>
+              <w:left w:w="108" w:type="dxa"/>
+              <w:right w:w="108" w:type="dxa"/>
+            </w:tcMar>
+          </w:tcPr>
+          <w:p>
+            <w:pPr>
+              <w:spacing w:after="40" w:line="240" w:lineRule="auto"/>
+              <w:rPr>
+                <w:rFonts w:ascii="Monda" w:hAnsi="Monda" w:cstheme="minorHAnsi"/>
+                <w:noProof/>
+                <w:color w:val="404040" w:themeColor="text1" w:themeTint="BF"/>
+                <w:sz w:val="32"/>
+                <w:szCs w:val="32"/>
+              </w:rPr>
+            </w:pPr>
+            <w:r>
+              <w:rPr>
+                <w:rFonts w:ascii="Monda" w:hAnsi="Monda"/>
+                <w:noProof/>
+              </w:rPr>
+              <w:drawing>
+                <wp:inline distT="0" distB="0" distL="0" distR="0" wp14:anchorId="171B762A" wp14:editId="60F63BB8">
+                  <wp:extent cx="238760" cy="212231"/>
+                  <wp:effectExtent l="0" t="0" r="8890" b="0"/>
+                  <wp:docPr id="12" name="Grafik 11"/>
+                  <wp:cNvGraphicFramePr>
+                    <a:graphicFrameLocks xmlns:a="http://schemas.openxmlformats.org/drawingml/2006/main" noChangeAspect="1"/>
+                  </wp:cNvGraphicFramePr>
+                  <a:graphic xmlns:a="http://schemas.openxmlformats.org/drawingml/2006/main">
+                    <a:graphicData uri="http://schemas.openxmlformats.org/drawingml/2006/picture">
+                      <pic:pic xmlns:pic="http://schemas.openxmlformats.org/drawingml/2006/picture">
+                        <pic:nvPicPr>
+                          <pic:cNvPr id="0" name="Grafik 11"/>
+                          <pic:cNvPicPr>
+                            <a:picLocks noChangeAspect="1" noChangeArrowheads="1"/>
+                          </pic:cNvPicPr>
+                        </pic:nvPicPr>
+                        <pic:blipFill>
+                          <a:blip r:embed="rId12" cstate="print">
+                            <a:extLst>
+                              <a:ext uri="{28A0092B-C50C-407E-A947-70E740481C1C}">
+                                <a14:useLocalDpi xmlns:a14="http://schemas.microsoft.com/office/drawing/2010/main" val="0"/>
+                              </a:ext>
+                            </a:extLst>
+                          </a:blip>
+                          <a:stretch>
+                            <a:fillRect/>
+                          </a:stretch>
+                        </pic:blipFill>
+                        <pic:spPr bwMode="auto">
+                          <a:xfrm>
+                            <a:off x="0" y="0"/>
+                            <a:ext cx="238760" cy="212231"/>
+                          </a:xfrm>
+                          <a:prstGeom prst="rect">
+                            <a:avLst/>
+                          </a:prstGeom>
+                        </pic:spPr>
+                      </pic:pic>
+                    </a:graphicData>
+                  </a:graphic>
+                </wp:inline>
+              </w:drawing>
+            </w:r>
+          </w:p>
+        </w:tc>
+        <w:tc>
+          <w:tcPr>
+            <w:tcW w:w="8364" w:type="dxa"/>
+            <w:gridSpan w:val="2"/>
+            <w:tcMar>
+              <w:left w:w="108" w:type="dxa"/>
+              <w:right w:w="108" w:type="dxa"/>
+            </w:tcMar>
+            <w:vAlign w:val="center"/>
+          </w:tcPr>
+          <w:p>
+            <w:pPr>
+              <w:spacing w:after="40" w:line="240" w:lineRule="auto"/>
+              <w:rPr>
+                <w:rFonts w:ascii="Monda" w:hAnsi="Monda" w:cstheme="minorHAnsi"/>
+                <w:b/>
+                <w:bCs/>
+                <w:color w:val="404040" w:themeColor="text1" w:themeTint="BF"/>
+                <w:sz w:val="32"/>
+                <w:szCs w:val="32"/>
+              </w:rPr>
+            </w:pPr>
+            <w:r>
+              <w:rPr>
+                <w:rFonts w:ascii="Monda" w:hAnsi="Monda" w:cstheme="minorHAnsi"/>
+                <w:b/>
+                <w:bCs/>
+                <w:color w:val="404040" w:themeColor="text1" w:themeTint="BF"/>
+                <w:sz w:val="32"/>
+                <w:szCs w:val="32"/>
+              </w:rPr>
+              <w:t>${LABEL_</w:t>
+            </w:r>
+            <w:r>
+              <w:rPr>
+                <w:rFonts w:ascii="Monda" w:hAnsi="Monda" w:cstheme="minorHAnsi"/>
+                <w:b/>
+                <w:bCs/>
+                <w:color w:val="404040" w:themeColor="text1" w:themeTint="BF"/>
+                <w:sz w:val="32"/>
+                <w:szCs w:val="32"/>
+              </w:rPr>
+              <w:t>ABROADS</w:t>
+            </w:r>
+            <w:r>
+              <w:rPr>
+                <w:rFonts w:ascii="Monda" w:hAnsi="Monda" w:cstheme="minorHAnsi"/>
+                <w:b/>
+                <w:bCs/>
+                <w:color w:val="404040" w:themeColor="text1" w:themeTint="BF"/>
+                <w:sz w:val="32"/>
+                <w:szCs w:val="32"/>
+              </w:rPr>
+              <w:t>}</w:t>
+            </w:r>
+          </w:p>
+        </w:tc>
+      </w:tr>
+      <w:tr>
+        <w:trPr>
+          <w:cantSplit/>
+          <w:trHeight w:val="226"/>
+        </w:trPr>
+        <w:tc>
+          <w:tcPr>
+            <w:tcW w:w="6913" w:type="dxa"/>
+            <w:gridSpan w:val="2"/>
+            <w:tcMar>
+              <w:top w:w="170" w:type="dxa"/>
+              <w:left w:w="108" w:type="dxa"/>
+              <w:bottom w:w="170" w:type="dxa"/>
+              <w:right w:w="108" w:type="dxa"/>
+            </w:tcMar>
+          </w:tcPr>
+          <w:p>
+            <w:pPr>
+              <w:spacing w:after="40" w:line="240" w:lineRule="auto"/>
+              <w:rPr>
+                <w:rFonts w:ascii="Monda" w:hAnsi="Monda" w:cstheme="minorHAnsi"/>
+                <w:b/>
+                <w:bCs/>
+                <w:color w:val="404040" w:themeColor="text1" w:themeTint="BF"/>
+                <w:sz w:val="26"/>
+              </w:rPr>
+            </w:pPr>
+            <w:r>
+              <w:rPr>
+                <w:rFonts w:ascii="Monda" w:hAnsi="Monda" w:cstheme="minorHAnsi"/>
+                <w:b/>
+                <w:bCs/>
+                <w:color w:val="404040" w:themeColor="text1" w:themeTint="BF"/>
+                <w:sz w:val="26"/>
+              </w:rPr>
+              <w:lastRenderedPageBreak/>
+              <w:t>${</w:t>
+            </w:r>
+            <w:r>
+              <w:rPr>
+                <w:rFonts w:ascii="Monda" w:hAnsi="Monda" w:cstheme="minorHAnsi"/>
+                <w:b/>
+                <w:bCs/>
+                <w:color w:val="404040" w:themeColor="text1" w:themeTint="BF"/>
+                <w:sz w:val="26"/>
+              </w:rPr>
+              <w:t>CITY</w:t>
+            </w:r>
+            <w:r>
+              <w:rPr>
+                <w:rFonts w:ascii="Monda" w:hAnsi="Monda" w:cstheme="minorHAnsi"/>
+                <w:b/>
+                <w:bCs/>
+                <w:color w:val="404040" w:themeColor="text1" w:themeTint="BF"/>
+                <w:sz w:val="26"/>
+              </w:rPr>
+              <w:t>}</w:t>
+            </w:r>
+            <w:r>
+              <w:rPr>
+                <w:rFonts w:ascii="Monda" w:hAnsi="Monda" w:cstheme="minorHAnsi"/>
+                <w:b/>
+                <w:bCs/>
+                <w:color w:val="404040" w:themeColor="text1" w:themeTint="BF"/>
+                <w:sz w:val="26"/>
+              </w:rPr>
+              <w:t xml:space="preserve"> ($</w:t>
+            </w:r>
+            <w:r>
+              <w:rPr>
+                <w:rFonts w:ascii="Monda" w:hAnsi="Monda" w:cstheme="minorHAnsi"/>
+                <w:b/>
+                <w:bCs/>
+                <w:color w:val="404040" w:themeColor="text1" w:themeTint="BF"/>
+                <w:sz w:val="26"/>
+              </w:rPr>
+              <w:t>{</w:t>
+            </w:r>
+            <w:r>
+              <w:rPr>
+                <w:rFonts w:ascii="Monda" w:hAnsi="Monda" w:cstheme="minorHAnsi"/>
+                <w:b/>
+                <w:bCs/>
+                <w:color w:val="404040" w:themeColor="text1" w:themeTint="BF"/>
+                <w:sz w:val="26"/>
+              </w:rPr>
+              <w:t>COUNTRYCODE</w:t>
+            </w:r>
+            <w:r>
+              <w:rPr>
+                <w:rFonts w:ascii="Monda" w:hAnsi="Monda" w:cstheme="minorHAnsi"/>
+                <w:b/>
+                <w:bCs/>
+                <w:color w:val="404040" w:themeColor="text1" w:themeTint="BF"/>
+                <w:sz w:val="26"/>
+              </w:rPr>
+              <w:t>}</w:t>
+            </w:r>
+            <w:r>
+              <w:rPr>
+                <w:rFonts w:ascii="Monda" w:hAnsi="Monda" w:cstheme="minorHAnsi"/>
+                <w:b/>
+                <w:bCs/>
+                <w:color w:val="404040" w:themeColor="text1" w:themeTint="BF"/>
+                <w:sz w:val="26"/>
+              </w:rPr>
+              <w:t>)</w:t>
+            </w:r>
+          </w:p>
+          <w:p>
+            <w:pPr>
+              <w:spacing w:after="40" w:line="240" w:lineRule="auto"/>
+              <w:rPr>
+                <w:rFonts w:ascii="Monda" w:hAnsi="Monda" w:cstheme="minorHAnsi"/>
+                <w:b/>
+                <w:bCs/>
+                <w:color w:val="404040" w:themeColor="text1" w:themeTint="BF"/>
+                <w:szCs w:val="18"/>
+              </w:rPr>
+            </w:pPr>
+            <w:r>
+              <w:rPr>
+                <w:rFonts w:ascii="Monda" w:hAnsi="Monda" w:cstheme="minorHAnsi"/>
+                <w:i/>
+                <w:iCs/>
+                <w:color w:val="404040" w:themeColor="text1" w:themeTint="BF"/>
+                <w:szCs w:val="18"/>
+              </w:rPr>
+              <w:t>${DESCRIPTION}</w:t>
+            </w:r>
+          </w:p>
+        </w:tc>
+        <w:tc>
+          <w:tcPr>
+            <w:tcW w:w="2147" w:type="dxa"/>
+            <w:tcMar>
+              <w:left w:w="108" w:type="dxa"/>
+              <w:right w:w="108" w:type="dxa"/>
+            </w:tcMar>
+          </w:tcPr>
+          <w:p>
+            <w:pPr>
+              <w:spacing w:after="40" w:line="240" w:lineRule="auto"/>
+              <w:rPr>
+                <w:rFonts w:ascii="Monda" w:hAnsi="Monda" w:cstheme="minorHAnsi"/>
+                <w:color w:val="404040" w:themeColor="text1" w:themeTint="BF"/>
+                <w:szCs w:val="18"/>
+                <w:lang w:val="en-US"/>
+              </w:rPr>
+            </w:pPr>
+            <w:r>
+              <w:rPr>
+                <w:rFonts w:ascii="Monda" w:hAnsi="Monda" w:cstheme="minorHAnsi"/>
+                <w:color w:val="404040" w:themeColor="text1" w:themeTint="BF"/>
+                <w:szCs w:val="18"/>
+                <w:lang w:val="en-US"/>
+              </w:rPr>
+              <w:t>${START_DATE}</w:t>
+            </w:r>
+            <w:r>
+              <w:rPr>
+                <w:rFonts w:ascii="Monda" w:hAnsi="Monda" w:cstheme="minorHAnsi"/>
+                <w:color w:val="404040" w:themeColor="text1" w:themeTint="BF"/>
+                <w:szCs w:val="18"/>
+                <w:lang w:val="en-US"/>
+              </w:rPr>
+              <w:t xml:space="preserve"> </w:t>
+            </w:r>
+            <w:r>
+              <w:rPr>
+                <w:rFonts w:ascii="Monda" w:hAnsi="Monda" w:cstheme="minorHAnsi"/>
+                <w:color w:val="404040" w:themeColor="text1" w:themeTint="BF"/>
+                <w:szCs w:val="18"/>
+                <w:lang w:val="en-US"/>
+              </w:rPr>
+              <w:t>-</w:t>
+            </w:r>
+          </w:p>
+          <w:p>
+            <w:pPr>
+              <w:spacing w:after="40" w:line="240" w:lineRule="auto"/>
+              <w:rPr>
+                <w:rFonts w:ascii="Monda" w:hAnsi="Monda" w:cstheme="minorHAnsi"/>
+                <w:color w:val="404040" w:themeColor="text1" w:themeTint="BF"/>
+                <w:szCs w:val="18"/>
+                <w:lang w:val="en-US"/>
+              </w:rPr>
+            </w:pPr>
+            <w:r>
+              <w:rPr>
+                <w:rFonts w:ascii="Monda" w:hAnsi="Monda" w:cstheme="minorHAnsi"/>
+                <w:color w:val="404040" w:themeColor="text1" w:themeTint="BF"/>
+                <w:szCs w:val="18"/>
+                <w:lang w:val="en-US"/>
+              </w:rPr>
+              <w:t>${END_DATE}</w:t>
+            </w:r>
+          </w:p>
+          <w:p>
+            <w:pPr>
+              <w:spacing w:after="40" w:line="240" w:lineRule="auto"/>
+              <w:rPr>
+                <w:rFonts w:ascii="Monda" w:hAnsi="Monda" w:cstheme="minorHAnsi"/>
+                <w:color w:val="404040" w:themeColor="text1" w:themeTint="BF"/>
+                <w:szCs w:val="18"/>
+                <w:lang w:val="de-CH"/>
+              </w:rPr>
+            </w:pPr>
+            <w:r>
+              <w:rPr>
+                <w:rFonts w:ascii="Monda" w:hAnsi="Monda" w:cstheme="minorHAnsi"/>
+                <w:color w:val="404040" w:themeColor="text1" w:themeTint="BF"/>
+                <w:szCs w:val="18"/>
+                <w:lang w:val="de-CH"/>
+              </w:rPr>
+              <w:t>(</w:t>
+            </w:r>
+            <w:r>
+              <w:rPr>
+                <w:rFonts w:ascii="Monda" w:hAnsi="Monda" w:cstheme="minorHAnsi"/>
+                <w:color w:val="404040" w:themeColor="text1" w:themeTint="BF"/>
+                <w:szCs w:val="18"/>
+                <w:lang w:val="de-CH"/>
+              </w:rPr>
+              <w:t>${DIFFERENCE</w:t>
+            </w:r>
+            <w:r>
+              <w:rPr>
+                <w:rFonts w:ascii="Monda" w:hAnsi="Monda" w:cstheme="minorHAnsi"/>
+                <w:color w:val="404040" w:themeColor="text1" w:themeTint="BF"/>
+                <w:szCs w:val="18"/>
+                <w:lang w:val="de-CH"/>
+              </w:rPr>
+              <w:t>_DATE</w:t>
+            </w:r>
+            <w:r>
+              <w:rPr>
+                <w:rFonts w:ascii="Monda" w:hAnsi="Monda" w:cstheme="minorHAnsi"/>
+                <w:color w:val="404040" w:themeColor="text1" w:themeTint="BF"/>
+                <w:szCs w:val="18"/>
+                <w:lang w:val="de-CH"/>
+              </w:rPr>
+              <w:t>}</w:t>
+            </w:r>
+            <w:r>
+              <w:rPr>
+                <w:rFonts w:ascii="Monda" w:hAnsi="Monda" w:cstheme="minorHAnsi"/>
+                <w:color w:val="404040" w:themeColor="text1" w:themeTint="BF"/>
+                <w:szCs w:val="18"/>
+                <w:lang w:val="de-CH"/>
+              </w:rPr>
+              <w:t>)</w:t>
             </w:r>
           </w:p>
         </w:tc>
@@ -3629,7 +4735,7 @@
   <w:style w:type="paragraph" w:default="1" w:styleId="Standard">
     <w:name w:val="Normal"/>
     <w:qFormat/>
-    <w:rsid w:val="00044C07"/>
+    <w:rsid w:val="00C1334D"/>
     <w:pPr>
       <w:spacing w:after="200" w:line="276" w:lineRule="auto"/>
     </w:pPr>

</xml_diff>